<commit_message>
Deploying to gh-pages from @ csci-1301/csci-1301.github.io@76b5f5a4bf6f0be598263e42035e4dd40ff073e0 🚀
</commit_message>
<xml_diff>
--- a/labs/Booleans/index.docx
+++ b/labs/Booleans/index.docx
@@ -28,7 +28,7 @@
         <w:pStyle w:val="Date"/>
       </w:pPr>
       <w:r>
-        <w:t xml:space="preserve">June   5, 2021 (09:04:56 PM)</w:t>
+        <w:t xml:space="preserve">June   6, 2021 (07:51:31 PM)</w:t>
       </w:r>
     </w:p>
     <w:sdt>
@@ -57,7 +57,52 @@
         </w:p>
       </w:sdtContent>
     </w:sdt>
-    <w:bookmarkStart w:id="21" w:name="truth-tables"/>
+    <w:p>
+      <w:pPr>
+        <w:pStyle w:val="FirstParagraph"/>
+      </w:pPr>
+      <w:r>
+        <w:t xml:space="preserve">This lab has four core goals:</w:t>
+      </w:r>
+      <w:r>
+        <w:t xml:space="preserve"> </w:t>
+      </w:r>
+      <w:r>
+        <w:t xml:space="preserve">- To help you manipulate boolean values,</w:t>
+      </w:r>
+      <w:r>
+        <w:t xml:space="preserve"> </w:t>
+      </w:r>
+      <w:r>
+        <w:t xml:space="preserve">- To practise boolean operators,</w:t>
+      </w:r>
+      <w:r>
+        <w:t xml:space="preserve"> </w:t>
+      </w:r>
+      <w:r>
+        <w:t xml:space="preserve">- To understand the concept of</w:t>
+      </w:r>
+      <w:r>
+        <w:t xml:space="preserve"> </w:t>
+      </w:r>
+      <w:r>
+        <w:rPr>
+          <w:iCs/>
+          <w:i/>
+        </w:rPr>
+        <w:t xml:space="preserve">precedence</w:t>
+      </w:r>
+      <w:r>
+        <w:t xml:space="preserve">,</w:t>
+      </w:r>
+      <w:r>
+        <w:t xml:space="preserve"> </w:t>
+      </w:r>
+      <w:r>
+        <w:t xml:space="preserve">- To practise simple calculation mentally.</w:t>
+      </w:r>
+    </w:p>
+    <w:bookmarkStart w:id="23" w:name="truth-tables"/>
     <w:p>
       <w:pPr>
         <w:pStyle w:val="Heading1"/>
@@ -68,7 +113,11 @@
     </w:p>
     <w:p>
       <w:pPr>
-        <w:pStyle w:val="FirstParagraph"/>
+        <w:numPr>
+          <w:ilvl w:val="0"/>
+          <w:numId w:val="1001"/>
+        </w:numPr>
+        <w:pStyle w:val="Compact"/>
       </w:pPr>
       <w:r>
         <w:t xml:space="preserve">Copy-and-paste the following code into the</w:t>
@@ -95,87 +144,885 @@
       </w:pPr>
       <w:r>
         <w:rPr>
-          <w:rStyle w:val="CommentTok"/>
-        </w:rPr>
-        <w:t xml:space="preserve">/* </w:t>
+          <w:rStyle w:val="NormalTok"/>
+        </w:rPr>
+        <w:t xml:space="preserve">Console</w:t>
+      </w:r>
+      <w:r>
+        <w:rPr>
+          <w:rStyle w:val="OperatorTok"/>
+        </w:rPr>
+        <w:t xml:space="preserve">.</w:t>
+      </w:r>
+      <w:r>
+        <w:rPr>
+          <w:rStyle w:val="FunctionTok"/>
+        </w:rPr>
+        <w:t xml:space="preserve">WriteLine</w:t>
+      </w:r>
+      <w:r>
+        <w:rPr>
+          <w:rStyle w:val="OperatorTok"/>
+        </w:rPr>
+        <w:t xml:space="preserve">(</w:t>
+      </w:r>
+      <w:r>
+        <w:rPr>
+          <w:rStyle w:val="StringTok"/>
+        </w:rPr>
+        <w:t xml:space="preserve">"Conjunction (and, &amp;&amp;) truth table:"</w:t>
       </w:r>
       <w:r>
         <w:br/>
       </w:r>
       <w:r>
         <w:rPr>
-          <w:rStyle w:val="CommentTok"/>
-        </w:rPr>
-        <w:t xml:space="preserve"> * We have two boolean values: true and false.</w:t>
+          <w:rStyle w:val="OperatorTok"/>
+        </w:rPr>
+        <w:t xml:space="preserve">+</w:t>
+      </w:r>
+      <w:r>
+        <w:rPr>
+          <w:rStyle w:val="NormalTok"/>
+        </w:rPr>
+        <w:t xml:space="preserve"> </w:t>
+      </w:r>
+      <w:r>
+        <w:rPr>
+          <w:rStyle w:val="StringTok"/>
+        </w:rPr>
+        <w:t xml:space="preserve">"</w:t>
+      </w:r>
+      <w:r>
+        <w:rPr>
+          <w:rStyle w:val="SpecialCharTok"/>
+        </w:rPr>
+        <w:t xml:space="preserve">\n\n</w:t>
+      </w:r>
+      <w:r>
+        <w:rPr>
+          <w:rStyle w:val="StringTok"/>
+        </w:rPr>
+        <w:t xml:space="preserve"> &amp;&amp;   ||</w:t>
+      </w:r>
+      <w:r>
+        <w:rPr>
+          <w:rStyle w:val="SpecialCharTok"/>
+        </w:rPr>
+        <w:t xml:space="preserve">\t</w:t>
+      </w:r>
+      <w:r>
+        <w:rPr>
+          <w:rStyle w:val="StringTok"/>
+        </w:rPr>
+        <w:t xml:space="preserve">"</w:t>
+      </w:r>
+      <w:r>
+        <w:rPr>
+          <w:rStyle w:val="NormalTok"/>
+        </w:rPr>
+        <w:t xml:space="preserve"> </w:t>
+      </w:r>
+      <w:r>
+        <w:rPr>
+          <w:rStyle w:val="OperatorTok"/>
+        </w:rPr>
+        <w:t xml:space="preserve">+</w:t>
+      </w:r>
+      <w:r>
+        <w:rPr>
+          <w:rStyle w:val="NormalTok"/>
+        </w:rPr>
+        <w:t xml:space="preserve"> </w:t>
+      </w:r>
+      <w:r>
+        <w:rPr>
+          <w:rStyle w:val="KeywordTok"/>
+        </w:rPr>
+        <w:t xml:space="preserve">true</w:t>
+      </w:r>
+      <w:r>
+        <w:rPr>
+          <w:rStyle w:val="OperatorTok"/>
+        </w:rPr>
+        <w:t xml:space="preserve">+</w:t>
+      </w:r>
+      <w:r>
+        <w:rPr>
+          <w:rStyle w:val="NormalTok"/>
+        </w:rPr>
+        <w:t xml:space="preserve"> </w:t>
+      </w:r>
+      <w:r>
+        <w:rPr>
+          <w:rStyle w:val="StringTok"/>
+        </w:rPr>
+        <w:t xml:space="preserve">"</w:t>
+      </w:r>
+      <w:r>
+        <w:rPr>
+          <w:rStyle w:val="SpecialCharTok"/>
+        </w:rPr>
+        <w:t xml:space="preserve">\t</w:t>
+      </w:r>
+      <w:r>
+        <w:rPr>
+          <w:rStyle w:val="StringTok"/>
+        </w:rPr>
+        <w:t xml:space="preserve">| "</w:t>
+      </w:r>
+      <w:r>
+        <w:rPr>
+          <w:rStyle w:val="NormalTok"/>
+        </w:rPr>
+        <w:t xml:space="preserve"> </w:t>
+      </w:r>
+      <w:r>
+        <w:rPr>
+          <w:rStyle w:val="OperatorTok"/>
+        </w:rPr>
+        <w:t xml:space="preserve">+</w:t>
+      </w:r>
+      <w:r>
+        <w:rPr>
+          <w:rStyle w:val="NormalTok"/>
+        </w:rPr>
+        <w:t xml:space="preserve"> </w:t>
+      </w:r>
+      <w:r>
+        <w:rPr>
+          <w:rStyle w:val="KeywordTok"/>
+        </w:rPr>
+        <w:t xml:space="preserve">false</w:t>
       </w:r>
       <w:r>
         <w:br/>
       </w:r>
       <w:r>
         <w:rPr>
-          <w:rStyle w:val="CommentTok"/>
-        </w:rPr>
-        <w:t xml:space="preserve"> * We can use the constant "true" and "false",</w:t>
+          <w:rStyle w:val="OperatorTok"/>
+        </w:rPr>
+        <w:t xml:space="preserve">+</w:t>
+      </w:r>
+      <w:r>
+        <w:rPr>
+          <w:rStyle w:val="NormalTok"/>
+        </w:rPr>
+        <w:t xml:space="preserve"> </w:t>
+      </w:r>
+      <w:r>
+        <w:rPr>
+          <w:rStyle w:val="StringTok"/>
+        </w:rPr>
+        <w:t xml:space="preserve">"</w:t>
+      </w:r>
+      <w:r>
+        <w:rPr>
+          <w:rStyle w:val="SpecialCharTok"/>
+        </w:rPr>
+        <w:t xml:space="preserve">\n</w:t>
+      </w:r>
+      <w:r>
+        <w:rPr>
+          <w:rStyle w:val="StringTok"/>
+        </w:rPr>
+        <w:t xml:space="preserve">------||------------|--------"</w:t>
       </w:r>
       <w:r>
         <w:br/>
       </w:r>
       <w:r>
         <w:rPr>
-          <w:rStyle w:val="CommentTok"/>
-        </w:rPr>
-        <w:t xml:space="preserve"> * we can also declare constants with the same value,</w:t>
+          <w:rStyle w:val="OperatorTok"/>
+        </w:rPr>
+        <w:t xml:space="preserve">+</w:t>
+      </w:r>
+      <w:r>
+        <w:rPr>
+          <w:rStyle w:val="NormalTok"/>
+        </w:rPr>
+        <w:t xml:space="preserve"> </w:t>
+      </w:r>
+      <w:r>
+        <w:rPr>
+          <w:rStyle w:val="StringTok"/>
+        </w:rPr>
+        <w:t xml:space="preserve">"</w:t>
+      </w:r>
+      <w:r>
+        <w:rPr>
+          <w:rStyle w:val="SpecialCharTok"/>
+        </w:rPr>
+        <w:t xml:space="preserve">\n</w:t>
+      </w:r>
+      <w:r>
+        <w:rPr>
+          <w:rStyle w:val="StringTok"/>
+        </w:rPr>
+        <w:t xml:space="preserve">"</w:t>
+      </w:r>
+      <w:r>
+        <w:rPr>
+          <w:rStyle w:val="NormalTok"/>
+        </w:rPr>
+        <w:t xml:space="preserve"> </w:t>
+      </w:r>
+      <w:r>
+        <w:rPr>
+          <w:rStyle w:val="OperatorTok"/>
+        </w:rPr>
+        <w:t xml:space="preserve">+</w:t>
+      </w:r>
+      <w:r>
+        <w:rPr>
+          <w:rStyle w:val="NormalTok"/>
+        </w:rPr>
+        <w:t xml:space="preserve"> </w:t>
+      </w:r>
+      <w:r>
+        <w:rPr>
+          <w:rStyle w:val="KeywordTok"/>
+        </w:rPr>
+        <w:t xml:space="preserve">true</w:t>
+      </w:r>
+      <w:r>
+        <w:rPr>
+          <w:rStyle w:val="NormalTok"/>
+        </w:rPr>
+        <w:t xml:space="preserve"> </w:t>
+      </w:r>
+      <w:r>
+        <w:rPr>
+          <w:rStyle w:val="OperatorTok"/>
+        </w:rPr>
+        <w:t xml:space="preserve">+</w:t>
+      </w:r>
+      <w:r>
+        <w:rPr>
+          <w:rStyle w:val="NormalTok"/>
+        </w:rPr>
+        <w:t xml:space="preserve"> </w:t>
+      </w:r>
+      <w:r>
+        <w:rPr>
+          <w:rStyle w:val="StringTok"/>
+        </w:rPr>
+        <w:t xml:space="preserve">"  ||</w:t>
+      </w:r>
+      <w:r>
+        <w:rPr>
+          <w:rStyle w:val="SpecialCharTok"/>
+        </w:rPr>
+        <w:t xml:space="preserve">\t</w:t>
+      </w:r>
+      <w:r>
+        <w:rPr>
+          <w:rStyle w:val="StringTok"/>
+        </w:rPr>
+        <w:t xml:space="preserve">"</w:t>
+      </w:r>
+      <w:r>
+        <w:rPr>
+          <w:rStyle w:val="NormalTok"/>
+        </w:rPr>
+        <w:t xml:space="preserve"> </w:t>
+      </w:r>
+      <w:r>
+        <w:rPr>
+          <w:rStyle w:val="OperatorTok"/>
+        </w:rPr>
+        <w:t xml:space="preserve">+</w:t>
+      </w:r>
+      <w:r>
+        <w:rPr>
+          <w:rStyle w:val="NormalTok"/>
+        </w:rPr>
+        <w:t xml:space="preserve"> </w:t>
+      </w:r>
+      <w:r>
+        <w:rPr>
+          <w:rStyle w:val="OperatorTok"/>
+        </w:rPr>
+        <w:t xml:space="preserve">(</w:t>
+      </w:r>
+      <w:r>
+        <w:rPr>
+          <w:rStyle w:val="KeywordTok"/>
+        </w:rPr>
+        <w:t xml:space="preserve">true</w:t>
+      </w:r>
+      <w:r>
+        <w:rPr>
+          <w:rStyle w:val="NormalTok"/>
+        </w:rPr>
+        <w:t xml:space="preserve"> </w:t>
+      </w:r>
+      <w:r>
+        <w:rPr>
+          <w:rStyle w:val="OperatorTok"/>
+        </w:rPr>
+        <w:t xml:space="preserve">&amp;&amp;</w:t>
+      </w:r>
+      <w:r>
+        <w:rPr>
+          <w:rStyle w:val="NormalTok"/>
+        </w:rPr>
+        <w:t xml:space="preserve"> </w:t>
+      </w:r>
+      <w:r>
+        <w:rPr>
+          <w:rStyle w:val="KeywordTok"/>
+        </w:rPr>
+        <w:t xml:space="preserve">true</w:t>
+      </w:r>
+      <w:r>
+        <w:rPr>
+          <w:rStyle w:val="OperatorTok"/>
+        </w:rPr>
+        <w:t xml:space="preserve">)+</w:t>
+      </w:r>
+      <w:r>
+        <w:rPr>
+          <w:rStyle w:val="NormalTok"/>
+        </w:rPr>
+        <w:t xml:space="preserve"> </w:t>
+      </w:r>
+      <w:r>
+        <w:rPr>
+          <w:rStyle w:val="StringTok"/>
+        </w:rPr>
+        <w:t xml:space="preserve">"</w:t>
+      </w:r>
+      <w:r>
+        <w:rPr>
+          <w:rStyle w:val="SpecialCharTok"/>
+        </w:rPr>
+        <w:t xml:space="preserve">\t</w:t>
+      </w:r>
+      <w:r>
+        <w:rPr>
+          <w:rStyle w:val="StringTok"/>
+        </w:rPr>
+        <w:t xml:space="preserve">| "</w:t>
+      </w:r>
+      <w:r>
+        <w:rPr>
+          <w:rStyle w:val="NormalTok"/>
+        </w:rPr>
+        <w:t xml:space="preserve"> </w:t>
+      </w:r>
+      <w:r>
+        <w:rPr>
+          <w:rStyle w:val="OperatorTok"/>
+        </w:rPr>
+        <w:t xml:space="preserve">+</w:t>
+      </w:r>
+      <w:r>
+        <w:rPr>
+          <w:rStyle w:val="NormalTok"/>
+        </w:rPr>
+        <w:t xml:space="preserve"> </w:t>
+      </w:r>
+      <w:r>
+        <w:rPr>
+          <w:rStyle w:val="OperatorTok"/>
+        </w:rPr>
+        <w:t xml:space="preserve">(</w:t>
+      </w:r>
+      <w:r>
+        <w:rPr>
+          <w:rStyle w:val="KeywordTok"/>
+        </w:rPr>
+        <w:t xml:space="preserve">true</w:t>
+      </w:r>
+      <w:r>
+        <w:rPr>
+          <w:rStyle w:val="NormalTok"/>
+        </w:rPr>
+        <w:t xml:space="preserve"> </w:t>
+      </w:r>
+      <w:r>
+        <w:rPr>
+          <w:rStyle w:val="OperatorTok"/>
+        </w:rPr>
+        <w:t xml:space="preserve">&amp;&amp;</w:t>
+      </w:r>
+      <w:r>
+        <w:rPr>
+          <w:rStyle w:val="NormalTok"/>
+        </w:rPr>
+        <w:t xml:space="preserve"> </w:t>
+      </w:r>
+      <w:r>
+        <w:rPr>
+          <w:rStyle w:val="KeywordTok"/>
+        </w:rPr>
+        <w:t xml:space="preserve">false</w:t>
+      </w:r>
+      <w:r>
+        <w:rPr>
+          <w:rStyle w:val="OperatorTok"/>
+        </w:rPr>
+        <w:t xml:space="preserve">)</w:t>
       </w:r>
       <w:r>
         <w:br/>
       </w:r>
       <w:r>
         <w:rPr>
-          <w:rStyle w:val="CommentTok"/>
-        </w:rPr>
-        <w:t xml:space="preserve"> * but a shorter name:</w:t>
+          <w:rStyle w:val="OperatorTok"/>
+        </w:rPr>
+        <w:t xml:space="preserve">+</w:t>
+      </w:r>
+      <w:r>
+        <w:rPr>
+          <w:rStyle w:val="NormalTok"/>
+        </w:rPr>
+        <w:t xml:space="preserve"> </w:t>
+      </w:r>
+      <w:r>
+        <w:rPr>
+          <w:rStyle w:val="StringTok"/>
+        </w:rPr>
+        <w:t xml:space="preserve">"</w:t>
+      </w:r>
+      <w:r>
+        <w:rPr>
+          <w:rStyle w:val="SpecialCharTok"/>
+        </w:rPr>
+        <w:t xml:space="preserve">\n</w:t>
+      </w:r>
+      <w:r>
+        <w:rPr>
+          <w:rStyle w:val="StringTok"/>
+        </w:rPr>
+        <w:t xml:space="preserve">"</w:t>
+      </w:r>
+      <w:r>
+        <w:rPr>
+          <w:rStyle w:val="NormalTok"/>
+        </w:rPr>
+        <w:t xml:space="preserve"> </w:t>
+      </w:r>
+      <w:r>
+        <w:rPr>
+          <w:rStyle w:val="OperatorTok"/>
+        </w:rPr>
+        <w:t xml:space="preserve">+</w:t>
+      </w:r>
+      <w:r>
+        <w:rPr>
+          <w:rStyle w:val="NormalTok"/>
+        </w:rPr>
+        <w:t xml:space="preserve"> </w:t>
+      </w:r>
+      <w:r>
+        <w:rPr>
+          <w:rStyle w:val="KeywordTok"/>
+        </w:rPr>
+        <w:t xml:space="preserve">false</w:t>
+      </w:r>
+      <w:r>
+        <w:rPr>
+          <w:rStyle w:val="OperatorTok"/>
+        </w:rPr>
+        <w:t xml:space="preserve">+</w:t>
+      </w:r>
+      <w:r>
+        <w:rPr>
+          <w:rStyle w:val="NormalTok"/>
+        </w:rPr>
+        <w:t xml:space="preserve"> </w:t>
+      </w:r>
+      <w:r>
+        <w:rPr>
+          <w:rStyle w:val="StringTok"/>
+        </w:rPr>
+        <w:t xml:space="preserve">" ||</w:t>
+      </w:r>
+      <w:r>
+        <w:rPr>
+          <w:rStyle w:val="SpecialCharTok"/>
+        </w:rPr>
+        <w:t xml:space="preserve">\t</w:t>
+      </w:r>
+      <w:r>
+        <w:rPr>
+          <w:rStyle w:val="StringTok"/>
+        </w:rPr>
+        <w:t xml:space="preserve">"</w:t>
+      </w:r>
+      <w:r>
+        <w:rPr>
+          <w:rStyle w:val="NormalTok"/>
+        </w:rPr>
+        <w:t xml:space="preserve"> </w:t>
+      </w:r>
+      <w:r>
+        <w:rPr>
+          <w:rStyle w:val="OperatorTok"/>
+        </w:rPr>
+        <w:t xml:space="preserve">+</w:t>
+      </w:r>
+      <w:r>
+        <w:rPr>
+          <w:rStyle w:val="NormalTok"/>
+        </w:rPr>
+        <w:t xml:space="preserve"> </w:t>
+      </w:r>
+      <w:r>
+        <w:rPr>
+          <w:rStyle w:val="OperatorTok"/>
+        </w:rPr>
+        <w:t xml:space="preserve">(</w:t>
+      </w:r>
+      <w:r>
+        <w:rPr>
+          <w:rStyle w:val="KeywordTok"/>
+        </w:rPr>
+        <w:t xml:space="preserve">false</w:t>
+      </w:r>
+      <w:r>
+        <w:rPr>
+          <w:rStyle w:val="NormalTok"/>
+        </w:rPr>
+        <w:t xml:space="preserve"> </w:t>
+      </w:r>
+      <w:r>
+        <w:rPr>
+          <w:rStyle w:val="OperatorTok"/>
+        </w:rPr>
+        <w:t xml:space="preserve">&amp;&amp;</w:t>
+      </w:r>
+      <w:r>
+        <w:rPr>
+          <w:rStyle w:val="NormalTok"/>
+        </w:rPr>
+        <w:t xml:space="preserve"> </w:t>
+      </w:r>
+      <w:r>
+        <w:rPr>
+          <w:rStyle w:val="KeywordTok"/>
+        </w:rPr>
+        <w:t xml:space="preserve">true</w:t>
+      </w:r>
+      <w:r>
+        <w:rPr>
+          <w:rStyle w:val="OperatorTok"/>
+        </w:rPr>
+        <w:t xml:space="preserve">)+</w:t>
+      </w:r>
+      <w:r>
+        <w:rPr>
+          <w:rStyle w:val="NormalTok"/>
+        </w:rPr>
+        <w:t xml:space="preserve"> </w:t>
+      </w:r>
+      <w:r>
+        <w:rPr>
+          <w:rStyle w:val="StringTok"/>
+        </w:rPr>
+        <w:t xml:space="preserve">"</w:t>
+      </w:r>
+      <w:r>
+        <w:rPr>
+          <w:rStyle w:val="SpecialCharTok"/>
+        </w:rPr>
+        <w:t xml:space="preserve">\t</w:t>
+      </w:r>
+      <w:r>
+        <w:rPr>
+          <w:rStyle w:val="StringTok"/>
+        </w:rPr>
+        <w:t xml:space="preserve">| "</w:t>
+      </w:r>
+      <w:r>
+        <w:rPr>
+          <w:rStyle w:val="NormalTok"/>
+        </w:rPr>
+        <w:t xml:space="preserve"> </w:t>
+      </w:r>
+      <w:r>
+        <w:rPr>
+          <w:rStyle w:val="OperatorTok"/>
+        </w:rPr>
+        <w:t xml:space="preserve">+</w:t>
+      </w:r>
+      <w:r>
+        <w:rPr>
+          <w:rStyle w:val="NormalTok"/>
+        </w:rPr>
+        <w:t xml:space="preserve"> </w:t>
+      </w:r>
+      <w:r>
+        <w:rPr>
+          <w:rStyle w:val="OperatorTok"/>
+        </w:rPr>
+        <w:t xml:space="preserve">(</w:t>
+      </w:r>
+      <w:r>
+        <w:rPr>
+          <w:rStyle w:val="KeywordTok"/>
+        </w:rPr>
+        <w:t xml:space="preserve">false</w:t>
+      </w:r>
+      <w:r>
+        <w:rPr>
+          <w:rStyle w:val="NormalTok"/>
+        </w:rPr>
+        <w:t xml:space="preserve"> </w:t>
+      </w:r>
+      <w:r>
+        <w:rPr>
+          <w:rStyle w:val="OperatorTok"/>
+        </w:rPr>
+        <w:t xml:space="preserve">&amp;&amp;</w:t>
+      </w:r>
+      <w:r>
+        <w:rPr>
+          <w:rStyle w:val="NormalTok"/>
+        </w:rPr>
+        <w:t xml:space="preserve"> </w:t>
+      </w:r>
+      <w:r>
+        <w:rPr>
+          <w:rStyle w:val="KeywordTok"/>
+        </w:rPr>
+        <w:t xml:space="preserve">false</w:t>
+      </w:r>
+      <w:r>
+        <w:rPr>
+          <w:rStyle w:val="OperatorTok"/>
+        </w:rPr>
+        <w:t xml:space="preserve">)</w:t>
       </w:r>
       <w:r>
         <w:br/>
       </w:r>
       <w:r>
         <w:rPr>
-          <w:rStyle w:val="CommentTok"/>
-        </w:rPr>
-        <w:t xml:space="preserve"> */</w:t>
+          <w:rStyle w:val="OperatorTok"/>
+        </w:rPr>
+        <w:t xml:space="preserve">+</w:t>
+      </w:r>
+      <w:r>
+        <w:rPr>
+          <w:rStyle w:val="NormalTok"/>
+        </w:rPr>
+        <w:t xml:space="preserve"> </w:t>
+      </w:r>
+      <w:r>
+        <w:rPr>
+          <w:rStyle w:val="StringTok"/>
+        </w:rPr>
+        <w:t xml:space="preserve">"</w:t>
+      </w:r>
+      <w:r>
+        <w:rPr>
+          <w:rStyle w:val="SpecialCharTok"/>
+        </w:rPr>
+        <w:t xml:space="preserve">\n\n</w:t>
+      </w:r>
+      <w:r>
+        <w:rPr>
+          <w:rStyle w:val="StringTok"/>
+        </w:rPr>
+        <w:t xml:space="preserve">*-*-*-*-*-*-*-*-*-*-*-*-*-*-*-*-*-*</w:t>
+      </w:r>
+      <w:r>
+        <w:rPr>
+          <w:rStyle w:val="SpecialCharTok"/>
+        </w:rPr>
+        <w:t xml:space="preserve">\n</w:t>
+      </w:r>
+      <w:r>
+        <w:rPr>
+          <w:rStyle w:val="StringTok"/>
+        </w:rPr>
+        <w:t xml:space="preserve">"</w:t>
+      </w:r>
+      <w:r>
+        <w:rPr>
+          <w:rStyle w:val="OperatorTok"/>
+        </w:rPr>
+        <w:t xml:space="preserve">);</w:t>
       </w:r>
       <w:r>
         <w:br/>
       </w:r>
       <w:r>
-        <w:rPr>
-          <w:rStyle w:val="DataTypeTok"/>
-        </w:rPr>
-        <w:t xml:space="preserve">const</w:t>
-      </w:r>
-      <w:r>
-        <w:rPr>
-          <w:rStyle w:val="NormalTok"/>
-        </w:rPr>
-        <w:t xml:space="preserve"> </w:t>
-      </w:r>
-      <w:r>
-        <w:rPr>
-          <w:rStyle w:val="DataTypeTok"/>
-        </w:rPr>
-        <w:t xml:space="preserve">bool</w:t>
-      </w:r>
-      <w:r>
-        <w:rPr>
-          <w:rStyle w:val="NormalTok"/>
-        </w:rPr>
-        <w:t xml:space="preserve"> t </w:t>
-      </w:r>
-      <w:r>
-        <w:rPr>
-          <w:rStyle w:val="OperatorTok"/>
-        </w:rPr>
-        <w:t xml:space="preserve">=</w:t>
+        <w:br/>
+      </w:r>
+      <w:r>
+        <w:rPr>
+          <w:rStyle w:val="NormalTok"/>
+        </w:rPr>
+        <w:t xml:space="preserve">Console</w:t>
+      </w:r>
+      <w:r>
+        <w:rPr>
+          <w:rStyle w:val="OperatorTok"/>
+        </w:rPr>
+        <w:t xml:space="preserve">.</w:t>
+      </w:r>
+      <w:r>
+        <w:rPr>
+          <w:rStyle w:val="FunctionTok"/>
+        </w:rPr>
+        <w:t xml:space="preserve">WriteLine</w:t>
+      </w:r>
+      <w:r>
+        <w:rPr>
+          <w:rStyle w:val="OperatorTok"/>
+        </w:rPr>
+        <w:t xml:space="preserve">(</w:t>
+      </w:r>
+      <w:r>
+        <w:rPr>
+          <w:rStyle w:val="StringTok"/>
+        </w:rPr>
+        <w:t xml:space="preserve">"Negation (not, !) truth table:"</w:t>
+      </w:r>
+      <w:r>
+        <w:br/>
+      </w:r>
+      <w:r>
+        <w:rPr>
+          <w:rStyle w:val="OperatorTok"/>
+        </w:rPr>
+        <w:t xml:space="preserve">+</w:t>
+      </w:r>
+      <w:r>
+        <w:rPr>
+          <w:rStyle w:val="NormalTok"/>
+        </w:rPr>
+        <w:t xml:space="preserve"> </w:t>
+      </w:r>
+      <w:r>
+        <w:rPr>
+          <w:rStyle w:val="StringTok"/>
+        </w:rPr>
+        <w:t xml:space="preserve">"</w:t>
+      </w:r>
+      <w:r>
+        <w:rPr>
+          <w:rStyle w:val="SpecialCharTok"/>
+        </w:rPr>
+        <w:t xml:space="preserve">\n\n</w:t>
+      </w:r>
+      <w:r>
+        <w:rPr>
+          <w:rStyle w:val="StringTok"/>
+        </w:rPr>
+        <w:t xml:space="preserve"> value   ||</w:t>
+      </w:r>
+      <w:r>
+        <w:rPr>
+          <w:rStyle w:val="SpecialCharTok"/>
+        </w:rPr>
+        <w:t xml:space="preserve">\t</w:t>
+      </w:r>
+      <w:r>
+        <w:rPr>
+          <w:rStyle w:val="StringTok"/>
+        </w:rPr>
+        <w:t xml:space="preserve"> ! </w:t>
+      </w:r>
+      <w:r>
+        <w:rPr>
+          <w:rStyle w:val="SpecialCharTok"/>
+        </w:rPr>
+        <w:t xml:space="preserve">\t</w:t>
+      </w:r>
+      <w:r>
+        <w:rPr>
+          <w:rStyle w:val="StringTok"/>
+        </w:rPr>
+        <w:t xml:space="preserve"> "</w:t>
+      </w:r>
+      <w:r>
+        <w:rPr>
+          <w:rStyle w:val="NormalTok"/>
+        </w:rPr>
+        <w:t xml:space="preserve"> </w:t>
+      </w:r>
+      <w:r>
+        <w:br/>
+      </w:r>
+      <w:r>
+        <w:rPr>
+          <w:rStyle w:val="OperatorTok"/>
+        </w:rPr>
+        <w:t xml:space="preserve">+</w:t>
+      </w:r>
+      <w:r>
+        <w:rPr>
+          <w:rStyle w:val="NormalTok"/>
+        </w:rPr>
+        <w:t xml:space="preserve"> </w:t>
+      </w:r>
+      <w:r>
+        <w:rPr>
+          <w:rStyle w:val="StringTok"/>
+        </w:rPr>
+        <w:t xml:space="preserve">"</w:t>
+      </w:r>
+      <w:r>
+        <w:rPr>
+          <w:rStyle w:val="SpecialCharTok"/>
+        </w:rPr>
+        <w:t xml:space="preserve">\n</w:t>
+      </w:r>
+      <w:r>
+        <w:rPr>
+          <w:rStyle w:val="StringTok"/>
+        </w:rPr>
+        <w:t xml:space="preserve">---------||------"</w:t>
+      </w:r>
+      <w:r>
+        <w:br/>
+      </w:r>
+      <w:r>
+        <w:rPr>
+          <w:rStyle w:val="OperatorTok"/>
+        </w:rPr>
+        <w:t xml:space="preserve">+</w:t>
+      </w:r>
+      <w:r>
+        <w:rPr>
+          <w:rStyle w:val="NormalTok"/>
+        </w:rPr>
+        <w:t xml:space="preserve"> </w:t>
+      </w:r>
+      <w:r>
+        <w:rPr>
+          <w:rStyle w:val="StringTok"/>
+        </w:rPr>
+        <w:t xml:space="preserve">"</w:t>
+      </w:r>
+      <w:r>
+        <w:rPr>
+          <w:rStyle w:val="SpecialCharTok"/>
+        </w:rPr>
+        <w:t xml:space="preserve">\n</w:t>
+      </w:r>
+      <w:r>
+        <w:rPr>
+          <w:rStyle w:val="StringTok"/>
+        </w:rPr>
+        <w:t xml:space="preserve">"</w:t>
+      </w:r>
+      <w:r>
+        <w:rPr>
+          <w:rStyle w:val="NormalTok"/>
+        </w:rPr>
+        <w:t xml:space="preserve"> </w:t>
+      </w:r>
+      <w:r>
+        <w:rPr>
+          <w:rStyle w:val="OperatorTok"/>
+        </w:rPr>
+        <w:t xml:space="preserve">+</w:t>
       </w:r>
       <w:r>
         <w:rPr>
@@ -193,904 +1040,202 @@
         <w:rPr>
           <w:rStyle w:val="OperatorTok"/>
         </w:rPr>
-        <w:t xml:space="preserve">;</w:t>
+        <w:t xml:space="preserve">+</w:t>
+      </w:r>
+      <w:r>
+        <w:rPr>
+          <w:rStyle w:val="NormalTok"/>
+        </w:rPr>
+        <w:t xml:space="preserve"> </w:t>
+      </w:r>
+      <w:r>
+        <w:rPr>
+          <w:rStyle w:val="StringTok"/>
+        </w:rPr>
+        <w:t xml:space="preserve">"</w:t>
+      </w:r>
+      <w:r>
+        <w:rPr>
+          <w:rStyle w:val="SpecialCharTok"/>
+        </w:rPr>
+        <w:t xml:space="preserve">\t</w:t>
+      </w:r>
+      <w:r>
+        <w:rPr>
+          <w:rStyle w:val="StringTok"/>
+        </w:rPr>
+        <w:t xml:space="preserve"> ||</w:t>
+      </w:r>
+      <w:r>
+        <w:rPr>
+          <w:rStyle w:val="SpecialCharTok"/>
+        </w:rPr>
+        <w:t xml:space="preserve">\t</w:t>
+      </w:r>
+      <w:r>
+        <w:rPr>
+          <w:rStyle w:val="StringTok"/>
+        </w:rPr>
+        <w:t xml:space="preserve">"</w:t>
+      </w:r>
+      <w:r>
+        <w:rPr>
+          <w:rStyle w:val="NormalTok"/>
+        </w:rPr>
+        <w:t xml:space="preserve"> </w:t>
+      </w:r>
+      <w:r>
+        <w:rPr>
+          <w:rStyle w:val="OperatorTok"/>
+        </w:rPr>
+        <w:t xml:space="preserve">+</w:t>
+      </w:r>
+      <w:r>
+        <w:rPr>
+          <w:rStyle w:val="NormalTok"/>
+        </w:rPr>
+        <w:t xml:space="preserve"> </w:t>
+      </w:r>
+      <w:r>
+        <w:rPr>
+          <w:rStyle w:val="KeywordTok"/>
+        </w:rPr>
+        <w:t xml:space="preserve">false</w:t>
       </w:r>
       <w:r>
         <w:br/>
       </w:r>
       <w:r>
         <w:rPr>
-          <w:rStyle w:val="DataTypeTok"/>
-        </w:rPr>
-        <w:t xml:space="preserve">const</w:t>
-      </w:r>
-      <w:r>
-        <w:rPr>
-          <w:rStyle w:val="NormalTok"/>
-        </w:rPr>
-        <w:t xml:space="preserve"> </w:t>
-      </w:r>
-      <w:r>
-        <w:rPr>
-          <w:rStyle w:val="DataTypeTok"/>
-        </w:rPr>
-        <w:t xml:space="preserve">bool</w:t>
-      </w:r>
-      <w:r>
-        <w:rPr>
-          <w:rStyle w:val="NormalTok"/>
-        </w:rPr>
-        <w:t xml:space="preserve"> f </w:t>
-      </w:r>
-      <w:r>
-        <w:rPr>
-          <w:rStyle w:val="OperatorTok"/>
-        </w:rPr>
-        <w:t xml:space="preserve">=</w:t>
-      </w:r>
-      <w:r>
-        <w:rPr>
-          <w:rStyle w:val="NormalTok"/>
-        </w:rPr>
-        <w:t xml:space="preserve"> </w:t>
+          <w:rStyle w:val="OperatorTok"/>
+        </w:rPr>
+        <w:t xml:space="preserve">+</w:t>
+      </w:r>
+      <w:r>
+        <w:rPr>
+          <w:rStyle w:val="NormalTok"/>
+        </w:rPr>
+        <w:t xml:space="preserve"> </w:t>
+      </w:r>
+      <w:r>
+        <w:rPr>
+          <w:rStyle w:val="StringTok"/>
+        </w:rPr>
+        <w:t xml:space="preserve">"</w:t>
+      </w:r>
+      <w:r>
+        <w:rPr>
+          <w:rStyle w:val="SpecialCharTok"/>
+        </w:rPr>
+        <w:t xml:space="preserve">\n</w:t>
+      </w:r>
+      <w:r>
+        <w:rPr>
+          <w:rStyle w:val="StringTok"/>
+        </w:rPr>
+        <w:t xml:space="preserve">"</w:t>
+      </w:r>
+      <w:r>
+        <w:rPr>
+          <w:rStyle w:val="NormalTok"/>
+        </w:rPr>
+        <w:t xml:space="preserve"> </w:t>
+      </w:r>
+      <w:r>
+        <w:rPr>
+          <w:rStyle w:val="OperatorTok"/>
+        </w:rPr>
+        <w:t xml:space="preserve">+</w:t>
+      </w:r>
+      <w:r>
+        <w:rPr>
+          <w:rStyle w:val="NormalTok"/>
+        </w:rPr>
+        <w:t xml:space="preserve"> </w:t>
+      </w:r>
+      <w:r>
+        <w:rPr>
+          <w:rStyle w:val="OperatorTok"/>
+        </w:rPr>
+        <w:t xml:space="preserve">(!</w:t>
       </w:r>
       <w:r>
         <w:rPr>
           <w:rStyle w:val="KeywordTok"/>
         </w:rPr>
+        <w:t xml:space="preserve">true</w:t>
+      </w:r>
+      <w:r>
+        <w:rPr>
+          <w:rStyle w:val="OperatorTok"/>
+        </w:rPr>
+        <w:t xml:space="preserve">)+</w:t>
+      </w:r>
+      <w:r>
+        <w:rPr>
+          <w:rStyle w:val="NormalTok"/>
+        </w:rPr>
+        <w:t xml:space="preserve"> </w:t>
+      </w:r>
+      <w:r>
+        <w:rPr>
+          <w:rStyle w:val="StringTok"/>
+        </w:rPr>
+        <w:t xml:space="preserve">"</w:t>
+      </w:r>
+      <w:r>
+        <w:rPr>
+          <w:rStyle w:val="SpecialCharTok"/>
+        </w:rPr>
+        <w:t xml:space="preserve">\t</w:t>
+      </w:r>
+      <w:r>
+        <w:rPr>
+          <w:rStyle w:val="StringTok"/>
+        </w:rPr>
+        <w:t xml:space="preserve"> ||</w:t>
+      </w:r>
+      <w:r>
+        <w:rPr>
+          <w:rStyle w:val="SpecialCharTok"/>
+        </w:rPr>
+        <w:t xml:space="preserve">\t</w:t>
+      </w:r>
+      <w:r>
+        <w:rPr>
+          <w:rStyle w:val="StringTok"/>
+        </w:rPr>
+        <w:t xml:space="preserve">"</w:t>
+      </w:r>
+      <w:r>
+        <w:rPr>
+          <w:rStyle w:val="NormalTok"/>
+        </w:rPr>
+        <w:t xml:space="preserve"> </w:t>
+      </w:r>
+      <w:r>
+        <w:rPr>
+          <w:rStyle w:val="OperatorTok"/>
+        </w:rPr>
+        <w:t xml:space="preserve">+</w:t>
+      </w:r>
+      <w:r>
+        <w:rPr>
+          <w:rStyle w:val="NormalTok"/>
+        </w:rPr>
+        <w:t xml:space="preserve"> </w:t>
+      </w:r>
+      <w:r>
+        <w:rPr>
+          <w:rStyle w:val="OperatorTok"/>
+        </w:rPr>
+        <w:t xml:space="preserve">(!</w:t>
+      </w:r>
+      <w:r>
+        <w:rPr>
+          <w:rStyle w:val="KeywordTok"/>
+        </w:rPr>
         <w:t xml:space="preserve">false</w:t>
-      </w:r>
-      <w:r>
-        <w:rPr>
-          <w:rStyle w:val="OperatorTok"/>
-        </w:rPr>
-        <w:t xml:space="preserve">;</w:t>
-      </w:r>
-      <w:r>
-        <w:br/>
-      </w:r>
-      <w:r>
-        <w:br/>
-      </w:r>
-      <w:r>
-        <w:rPr>
-          <w:rStyle w:val="NormalTok"/>
-        </w:rPr>
-        <w:t xml:space="preserve">Console</w:t>
-      </w:r>
-      <w:r>
-        <w:rPr>
-          <w:rStyle w:val="OperatorTok"/>
-        </w:rPr>
-        <w:t xml:space="preserve">.</w:t>
-      </w:r>
-      <w:r>
-        <w:rPr>
-          <w:rStyle w:val="FunctionTok"/>
-        </w:rPr>
-        <w:t xml:space="preserve">WriteLine</w:t>
-      </w:r>
-      <w:r>
-        <w:rPr>
-          <w:rStyle w:val="OperatorTok"/>
-        </w:rPr>
-        <w:t xml:space="preserve">(</w:t>
-      </w:r>
-      <w:r>
-        <w:rPr>
-          <w:rStyle w:val="StringTok"/>
-        </w:rPr>
-        <w:t xml:space="preserve">"Conjunction (and, &amp;&amp;) truth table:"</w:t>
-      </w:r>
-      <w:r>
-        <w:br/>
-      </w:r>
-      <w:r>
-        <w:rPr>
-          <w:rStyle w:val="OperatorTok"/>
-        </w:rPr>
-        <w:t xml:space="preserve">+</w:t>
-      </w:r>
-      <w:r>
-        <w:rPr>
-          <w:rStyle w:val="NormalTok"/>
-        </w:rPr>
-        <w:t xml:space="preserve"> </w:t>
-      </w:r>
-      <w:r>
-        <w:rPr>
-          <w:rStyle w:val="StringTok"/>
-        </w:rPr>
-        <w:t xml:space="preserve">"</w:t>
-      </w:r>
-      <w:r>
-        <w:rPr>
-          <w:rStyle w:val="SpecialCharTok"/>
-        </w:rPr>
-        <w:t xml:space="preserve">\n\n\t</w:t>
-      </w:r>
-      <w:r>
-        <w:rPr>
-          <w:rStyle w:val="StringTok"/>
-        </w:rPr>
-        <w:t xml:space="preserve">"</w:t>
-      </w:r>
-      <w:r>
-        <w:rPr>
-          <w:rStyle w:val="NormalTok"/>
-        </w:rPr>
-        <w:t xml:space="preserve"> </w:t>
-      </w:r>
-      <w:r>
-        <w:rPr>
-          <w:rStyle w:val="OperatorTok"/>
-        </w:rPr>
-        <w:t xml:space="preserve">+</w:t>
-      </w:r>
-      <w:r>
-        <w:rPr>
-          <w:rStyle w:val="NormalTok"/>
-        </w:rPr>
-        <w:t xml:space="preserve"> t</w:t>
-      </w:r>
-      <w:r>
-        <w:rPr>
-          <w:rStyle w:val="OperatorTok"/>
-        </w:rPr>
-        <w:t xml:space="preserve">+</w:t>
-      </w:r>
-      <w:r>
-        <w:rPr>
-          <w:rStyle w:val="NormalTok"/>
-        </w:rPr>
-        <w:t xml:space="preserve"> </w:t>
-      </w:r>
-      <w:r>
-        <w:rPr>
-          <w:rStyle w:val="StringTok"/>
-        </w:rPr>
-        <w:t xml:space="preserve">"</w:t>
-      </w:r>
-      <w:r>
-        <w:rPr>
-          <w:rStyle w:val="SpecialCharTok"/>
-        </w:rPr>
-        <w:t xml:space="preserve">\t</w:t>
-      </w:r>
-      <w:r>
-        <w:rPr>
-          <w:rStyle w:val="StringTok"/>
-        </w:rPr>
-        <w:t xml:space="preserve">"</w:t>
-      </w:r>
-      <w:r>
-        <w:rPr>
-          <w:rStyle w:val="NormalTok"/>
-        </w:rPr>
-        <w:t xml:space="preserve"> </w:t>
-      </w:r>
-      <w:r>
-        <w:rPr>
-          <w:rStyle w:val="OperatorTok"/>
-        </w:rPr>
-        <w:t xml:space="preserve">+</w:t>
-      </w:r>
-      <w:r>
-        <w:rPr>
-          <w:rStyle w:val="NormalTok"/>
-        </w:rPr>
-        <w:t xml:space="preserve"> f</w:t>
-      </w:r>
-      <w:r>
-        <w:br/>
-      </w:r>
-      <w:r>
-        <w:rPr>
-          <w:rStyle w:val="OperatorTok"/>
-        </w:rPr>
-        <w:t xml:space="preserve">+</w:t>
-      </w:r>
-      <w:r>
-        <w:rPr>
-          <w:rStyle w:val="NormalTok"/>
-        </w:rPr>
-        <w:t xml:space="preserve"> </w:t>
-      </w:r>
-      <w:r>
-        <w:rPr>
-          <w:rStyle w:val="StringTok"/>
-        </w:rPr>
-        <w:t xml:space="preserve">"</w:t>
-      </w:r>
-      <w:r>
-        <w:rPr>
-          <w:rStyle w:val="SpecialCharTok"/>
-        </w:rPr>
-        <w:t xml:space="preserve">\n</w:t>
-      </w:r>
-      <w:r>
-        <w:rPr>
-          <w:rStyle w:val="StringTok"/>
-        </w:rPr>
-        <w:t xml:space="preserve">"</w:t>
-      </w:r>
-      <w:r>
-        <w:rPr>
-          <w:rStyle w:val="NormalTok"/>
-        </w:rPr>
-        <w:t xml:space="preserve"> </w:t>
-      </w:r>
-      <w:r>
-        <w:rPr>
-          <w:rStyle w:val="OperatorTok"/>
-        </w:rPr>
-        <w:t xml:space="preserve">+</w:t>
-      </w:r>
-      <w:r>
-        <w:rPr>
-          <w:rStyle w:val="NormalTok"/>
-        </w:rPr>
-        <w:t xml:space="preserve"> t</w:t>
-      </w:r>
-      <w:r>
-        <w:rPr>
-          <w:rStyle w:val="OperatorTok"/>
-        </w:rPr>
-        <w:t xml:space="preserve">+</w:t>
-      </w:r>
-      <w:r>
-        <w:rPr>
-          <w:rStyle w:val="NormalTok"/>
-        </w:rPr>
-        <w:t xml:space="preserve"> </w:t>
-      </w:r>
-      <w:r>
-        <w:rPr>
-          <w:rStyle w:val="StringTok"/>
-        </w:rPr>
-        <w:t xml:space="preserve">"</w:t>
-      </w:r>
-      <w:r>
-        <w:rPr>
-          <w:rStyle w:val="SpecialCharTok"/>
-        </w:rPr>
-        <w:t xml:space="preserve">\t</w:t>
-      </w:r>
-      <w:r>
-        <w:rPr>
-          <w:rStyle w:val="StringTok"/>
-        </w:rPr>
-        <w:t xml:space="preserve">"</w:t>
-      </w:r>
-      <w:r>
-        <w:rPr>
-          <w:rStyle w:val="NormalTok"/>
-        </w:rPr>
-        <w:t xml:space="preserve"> </w:t>
-      </w:r>
-      <w:r>
-        <w:rPr>
-          <w:rStyle w:val="OperatorTok"/>
-        </w:rPr>
-        <w:t xml:space="preserve">+</w:t>
-      </w:r>
-      <w:r>
-        <w:rPr>
-          <w:rStyle w:val="NormalTok"/>
-        </w:rPr>
-        <w:t xml:space="preserve"> </w:t>
-      </w:r>
-      <w:r>
-        <w:rPr>
-          <w:rStyle w:val="OperatorTok"/>
-        </w:rPr>
-        <w:t xml:space="preserve">(</w:t>
-      </w:r>
-      <w:r>
-        <w:rPr>
-          <w:rStyle w:val="NormalTok"/>
-        </w:rPr>
-        <w:t xml:space="preserve">t </w:t>
-      </w:r>
-      <w:r>
-        <w:rPr>
-          <w:rStyle w:val="OperatorTok"/>
-        </w:rPr>
-        <w:t xml:space="preserve">&amp;&amp;</w:t>
-      </w:r>
-      <w:r>
-        <w:rPr>
-          <w:rStyle w:val="NormalTok"/>
-        </w:rPr>
-        <w:t xml:space="preserve"> t</w:t>
-      </w:r>
-      <w:r>
-        <w:rPr>
-          <w:rStyle w:val="OperatorTok"/>
-        </w:rPr>
-        <w:t xml:space="preserve">)+</w:t>
-      </w:r>
-      <w:r>
-        <w:rPr>
-          <w:rStyle w:val="NormalTok"/>
-        </w:rPr>
-        <w:t xml:space="preserve"> </w:t>
-      </w:r>
-      <w:r>
-        <w:rPr>
-          <w:rStyle w:val="StringTok"/>
-        </w:rPr>
-        <w:t xml:space="preserve">"</w:t>
-      </w:r>
-      <w:r>
-        <w:rPr>
-          <w:rStyle w:val="SpecialCharTok"/>
-        </w:rPr>
-        <w:t xml:space="preserve">\t</w:t>
-      </w:r>
-      <w:r>
-        <w:rPr>
-          <w:rStyle w:val="StringTok"/>
-        </w:rPr>
-        <w:t xml:space="preserve">"</w:t>
-      </w:r>
-      <w:r>
-        <w:rPr>
-          <w:rStyle w:val="NormalTok"/>
-        </w:rPr>
-        <w:t xml:space="preserve"> </w:t>
-      </w:r>
-      <w:r>
-        <w:rPr>
-          <w:rStyle w:val="OperatorTok"/>
-        </w:rPr>
-        <w:t xml:space="preserve">+</w:t>
-      </w:r>
-      <w:r>
-        <w:rPr>
-          <w:rStyle w:val="NormalTok"/>
-        </w:rPr>
-        <w:t xml:space="preserve"> </w:t>
-      </w:r>
-      <w:r>
-        <w:rPr>
-          <w:rStyle w:val="OperatorTok"/>
-        </w:rPr>
-        <w:t xml:space="preserve">(</w:t>
-      </w:r>
-      <w:r>
-        <w:rPr>
-          <w:rStyle w:val="NormalTok"/>
-        </w:rPr>
-        <w:t xml:space="preserve">t </w:t>
-      </w:r>
-      <w:r>
-        <w:rPr>
-          <w:rStyle w:val="OperatorTok"/>
-        </w:rPr>
-        <w:t xml:space="preserve">&amp;&amp;</w:t>
-      </w:r>
-      <w:r>
-        <w:rPr>
-          <w:rStyle w:val="NormalTok"/>
-        </w:rPr>
-        <w:t xml:space="preserve"> f</w:t>
-      </w:r>
-      <w:r>
-        <w:rPr>
-          <w:rStyle w:val="OperatorTok"/>
-        </w:rPr>
-        <w:t xml:space="preserve">)</w:t>
-      </w:r>
-      <w:r>
-        <w:br/>
-      </w:r>
-      <w:r>
-        <w:rPr>
-          <w:rStyle w:val="OperatorTok"/>
-        </w:rPr>
-        <w:t xml:space="preserve">+</w:t>
-      </w:r>
-      <w:r>
-        <w:rPr>
-          <w:rStyle w:val="NormalTok"/>
-        </w:rPr>
-        <w:t xml:space="preserve"> </w:t>
-      </w:r>
-      <w:r>
-        <w:rPr>
-          <w:rStyle w:val="StringTok"/>
-        </w:rPr>
-        <w:t xml:space="preserve">"</w:t>
-      </w:r>
-      <w:r>
-        <w:rPr>
-          <w:rStyle w:val="SpecialCharTok"/>
-        </w:rPr>
-        <w:t xml:space="preserve">\n</w:t>
-      </w:r>
-      <w:r>
-        <w:rPr>
-          <w:rStyle w:val="StringTok"/>
-        </w:rPr>
-        <w:t xml:space="preserve">"</w:t>
-      </w:r>
-      <w:r>
-        <w:rPr>
-          <w:rStyle w:val="NormalTok"/>
-        </w:rPr>
-        <w:t xml:space="preserve"> </w:t>
-      </w:r>
-      <w:r>
-        <w:rPr>
-          <w:rStyle w:val="OperatorTok"/>
-        </w:rPr>
-        <w:t xml:space="preserve">+</w:t>
-      </w:r>
-      <w:r>
-        <w:rPr>
-          <w:rStyle w:val="NormalTok"/>
-        </w:rPr>
-        <w:t xml:space="preserve"> f</w:t>
-      </w:r>
-      <w:r>
-        <w:rPr>
-          <w:rStyle w:val="OperatorTok"/>
-        </w:rPr>
-        <w:t xml:space="preserve">+</w:t>
-      </w:r>
-      <w:r>
-        <w:rPr>
-          <w:rStyle w:val="NormalTok"/>
-        </w:rPr>
-        <w:t xml:space="preserve"> </w:t>
-      </w:r>
-      <w:r>
-        <w:rPr>
-          <w:rStyle w:val="StringTok"/>
-        </w:rPr>
-        <w:t xml:space="preserve">"</w:t>
-      </w:r>
-      <w:r>
-        <w:rPr>
-          <w:rStyle w:val="SpecialCharTok"/>
-        </w:rPr>
-        <w:t xml:space="preserve">\t</w:t>
-      </w:r>
-      <w:r>
-        <w:rPr>
-          <w:rStyle w:val="StringTok"/>
-        </w:rPr>
-        <w:t xml:space="preserve">"</w:t>
-      </w:r>
-      <w:r>
-        <w:rPr>
-          <w:rStyle w:val="NormalTok"/>
-        </w:rPr>
-        <w:t xml:space="preserve"> </w:t>
-      </w:r>
-      <w:r>
-        <w:rPr>
-          <w:rStyle w:val="OperatorTok"/>
-        </w:rPr>
-        <w:t xml:space="preserve">+</w:t>
-      </w:r>
-      <w:r>
-        <w:rPr>
-          <w:rStyle w:val="NormalTok"/>
-        </w:rPr>
-        <w:t xml:space="preserve"> </w:t>
-      </w:r>
-      <w:r>
-        <w:rPr>
-          <w:rStyle w:val="OperatorTok"/>
-        </w:rPr>
-        <w:t xml:space="preserve">(</w:t>
-      </w:r>
-      <w:r>
-        <w:rPr>
-          <w:rStyle w:val="NormalTok"/>
-        </w:rPr>
-        <w:t xml:space="preserve">f </w:t>
-      </w:r>
-      <w:r>
-        <w:rPr>
-          <w:rStyle w:val="OperatorTok"/>
-        </w:rPr>
-        <w:t xml:space="preserve">&amp;&amp;</w:t>
-      </w:r>
-      <w:r>
-        <w:rPr>
-          <w:rStyle w:val="NormalTok"/>
-        </w:rPr>
-        <w:t xml:space="preserve"> t</w:t>
-      </w:r>
-      <w:r>
-        <w:rPr>
-          <w:rStyle w:val="OperatorTok"/>
-        </w:rPr>
-        <w:t xml:space="preserve">)+</w:t>
-      </w:r>
-      <w:r>
-        <w:rPr>
-          <w:rStyle w:val="NormalTok"/>
-        </w:rPr>
-        <w:t xml:space="preserve"> </w:t>
-      </w:r>
-      <w:r>
-        <w:rPr>
-          <w:rStyle w:val="StringTok"/>
-        </w:rPr>
-        <w:t xml:space="preserve">"</w:t>
-      </w:r>
-      <w:r>
-        <w:rPr>
-          <w:rStyle w:val="SpecialCharTok"/>
-        </w:rPr>
-        <w:t xml:space="preserve">\t</w:t>
-      </w:r>
-      <w:r>
-        <w:rPr>
-          <w:rStyle w:val="StringTok"/>
-        </w:rPr>
-        <w:t xml:space="preserve">"</w:t>
-      </w:r>
-      <w:r>
-        <w:rPr>
-          <w:rStyle w:val="NormalTok"/>
-        </w:rPr>
-        <w:t xml:space="preserve"> </w:t>
-      </w:r>
-      <w:r>
-        <w:rPr>
-          <w:rStyle w:val="OperatorTok"/>
-        </w:rPr>
-        <w:t xml:space="preserve">+</w:t>
-      </w:r>
-      <w:r>
-        <w:rPr>
-          <w:rStyle w:val="NormalTok"/>
-        </w:rPr>
-        <w:t xml:space="preserve"> </w:t>
-      </w:r>
-      <w:r>
-        <w:rPr>
-          <w:rStyle w:val="OperatorTok"/>
-        </w:rPr>
-        <w:t xml:space="preserve">(</w:t>
-      </w:r>
-      <w:r>
-        <w:rPr>
-          <w:rStyle w:val="NormalTok"/>
-        </w:rPr>
-        <w:t xml:space="preserve">f </w:t>
-      </w:r>
-      <w:r>
-        <w:rPr>
-          <w:rStyle w:val="OperatorTok"/>
-        </w:rPr>
-        <w:t xml:space="preserve">&amp;&amp;</w:t>
-      </w:r>
-      <w:r>
-        <w:rPr>
-          <w:rStyle w:val="NormalTok"/>
-        </w:rPr>
-        <w:t xml:space="preserve"> f</w:t>
-      </w:r>
-      <w:r>
-        <w:rPr>
-          <w:rStyle w:val="OperatorTok"/>
-        </w:rPr>
-        <w:t xml:space="preserve">)</w:t>
-      </w:r>
-      <w:r>
-        <w:br/>
-      </w:r>
-      <w:r>
-        <w:rPr>
-          <w:rStyle w:val="OperatorTok"/>
-        </w:rPr>
-        <w:t xml:space="preserve">+</w:t>
-      </w:r>
-      <w:r>
-        <w:rPr>
-          <w:rStyle w:val="NormalTok"/>
-        </w:rPr>
-        <w:t xml:space="preserve"> </w:t>
-      </w:r>
-      <w:r>
-        <w:rPr>
-          <w:rStyle w:val="StringTok"/>
-        </w:rPr>
-        <w:t xml:space="preserve">"</w:t>
-      </w:r>
-      <w:r>
-        <w:rPr>
-          <w:rStyle w:val="SpecialCharTok"/>
-        </w:rPr>
-        <w:t xml:space="preserve">\n\n</w:t>
-      </w:r>
-      <w:r>
-        <w:rPr>
-          <w:rStyle w:val="StringTok"/>
-        </w:rPr>
-        <w:t xml:space="preserve">*-*-*-*-*-*-*-*-*-*-*-*-*-*-*-*-*-*</w:t>
-      </w:r>
-      <w:r>
-        <w:rPr>
-          <w:rStyle w:val="SpecialCharTok"/>
-        </w:rPr>
-        <w:t xml:space="preserve">\n</w:t>
-      </w:r>
-      <w:r>
-        <w:rPr>
-          <w:rStyle w:val="StringTok"/>
-        </w:rPr>
-        <w:t xml:space="preserve">"</w:t>
-      </w:r>
-      <w:r>
-        <w:rPr>
-          <w:rStyle w:val="OperatorTok"/>
-        </w:rPr>
-        <w:t xml:space="preserve">);</w:t>
-      </w:r>
-      <w:r>
-        <w:br/>
-      </w:r>
-      <w:r>
-        <w:br/>
-      </w:r>
-      <w:r>
-        <w:rPr>
-          <w:rStyle w:val="NormalTok"/>
-        </w:rPr>
-        <w:t xml:space="preserve">Console</w:t>
-      </w:r>
-      <w:r>
-        <w:rPr>
-          <w:rStyle w:val="OperatorTok"/>
-        </w:rPr>
-        <w:t xml:space="preserve">.</w:t>
-      </w:r>
-      <w:r>
-        <w:rPr>
-          <w:rStyle w:val="FunctionTok"/>
-        </w:rPr>
-        <w:t xml:space="preserve">WriteLine</w:t>
-      </w:r>
-      <w:r>
-        <w:rPr>
-          <w:rStyle w:val="OperatorTok"/>
-        </w:rPr>
-        <w:t xml:space="preserve">(</w:t>
-      </w:r>
-      <w:r>
-        <w:rPr>
-          <w:rStyle w:val="StringTok"/>
-        </w:rPr>
-        <w:t xml:space="preserve">"Negation (not, !) truth table:"</w:t>
-      </w:r>
-      <w:r>
-        <w:br/>
-      </w:r>
-      <w:r>
-        <w:rPr>
-          <w:rStyle w:val="OperatorTok"/>
-        </w:rPr>
-        <w:t xml:space="preserve">+</w:t>
-      </w:r>
-      <w:r>
-        <w:rPr>
-          <w:rStyle w:val="NormalTok"/>
-        </w:rPr>
-        <w:t xml:space="preserve"> </w:t>
-      </w:r>
-      <w:r>
-        <w:rPr>
-          <w:rStyle w:val="StringTok"/>
-        </w:rPr>
-        <w:t xml:space="preserve">"</w:t>
-      </w:r>
-      <w:r>
-        <w:rPr>
-          <w:rStyle w:val="SpecialCharTok"/>
-        </w:rPr>
-        <w:t xml:space="preserve">\n\n\t</w:t>
-      </w:r>
-      <w:r>
-        <w:rPr>
-          <w:rStyle w:val="StringTok"/>
-        </w:rPr>
-        <w:t xml:space="preserve">"</w:t>
-      </w:r>
-      <w:r>
-        <w:rPr>
-          <w:rStyle w:val="NormalTok"/>
-        </w:rPr>
-        <w:t xml:space="preserve"> </w:t>
-      </w:r>
-      <w:r>
-        <w:rPr>
-          <w:rStyle w:val="OperatorTok"/>
-        </w:rPr>
-        <w:t xml:space="preserve">+</w:t>
-      </w:r>
-      <w:r>
-        <w:rPr>
-          <w:rStyle w:val="NormalTok"/>
-        </w:rPr>
-        <w:t xml:space="preserve"> t</w:t>
-      </w:r>
-      <w:r>
-        <w:rPr>
-          <w:rStyle w:val="OperatorTok"/>
-        </w:rPr>
-        <w:t xml:space="preserve">+</w:t>
-      </w:r>
-      <w:r>
-        <w:rPr>
-          <w:rStyle w:val="NormalTok"/>
-        </w:rPr>
-        <w:t xml:space="preserve"> </w:t>
-      </w:r>
-      <w:r>
-        <w:rPr>
-          <w:rStyle w:val="StringTok"/>
-        </w:rPr>
-        <w:t xml:space="preserve">"</w:t>
-      </w:r>
-      <w:r>
-        <w:rPr>
-          <w:rStyle w:val="SpecialCharTok"/>
-        </w:rPr>
-        <w:t xml:space="preserve">\t</w:t>
-      </w:r>
-      <w:r>
-        <w:rPr>
-          <w:rStyle w:val="StringTok"/>
-        </w:rPr>
-        <w:t xml:space="preserve">"</w:t>
-      </w:r>
-      <w:r>
-        <w:rPr>
-          <w:rStyle w:val="NormalTok"/>
-        </w:rPr>
-        <w:t xml:space="preserve"> </w:t>
-      </w:r>
-      <w:r>
-        <w:rPr>
-          <w:rStyle w:val="OperatorTok"/>
-        </w:rPr>
-        <w:t xml:space="preserve">+</w:t>
-      </w:r>
-      <w:r>
-        <w:rPr>
-          <w:rStyle w:val="NormalTok"/>
-        </w:rPr>
-        <w:t xml:space="preserve"> f</w:t>
-      </w:r>
-      <w:r>
-        <w:br/>
-      </w:r>
-      <w:r>
-        <w:rPr>
-          <w:rStyle w:val="OperatorTok"/>
-        </w:rPr>
-        <w:t xml:space="preserve">+</w:t>
-      </w:r>
-      <w:r>
-        <w:rPr>
-          <w:rStyle w:val="NormalTok"/>
-        </w:rPr>
-        <w:t xml:space="preserve"> </w:t>
-      </w:r>
-      <w:r>
-        <w:rPr>
-          <w:rStyle w:val="StringTok"/>
-        </w:rPr>
-        <w:t xml:space="preserve">"</w:t>
-      </w:r>
-      <w:r>
-        <w:rPr>
-          <w:rStyle w:val="SpecialCharTok"/>
-        </w:rPr>
-        <w:t xml:space="preserve">\n\t</w:t>
-      </w:r>
-      <w:r>
-        <w:rPr>
-          <w:rStyle w:val="StringTok"/>
-        </w:rPr>
-        <w:t xml:space="preserve">"</w:t>
-      </w:r>
-      <w:r>
-        <w:rPr>
-          <w:rStyle w:val="NormalTok"/>
-        </w:rPr>
-        <w:t xml:space="preserve"> </w:t>
-      </w:r>
-      <w:r>
-        <w:rPr>
-          <w:rStyle w:val="OperatorTok"/>
-        </w:rPr>
-        <w:t xml:space="preserve">+</w:t>
-      </w:r>
-      <w:r>
-        <w:rPr>
-          <w:rStyle w:val="NormalTok"/>
-        </w:rPr>
-        <w:t xml:space="preserve"> </w:t>
-      </w:r>
-      <w:r>
-        <w:rPr>
-          <w:rStyle w:val="OperatorTok"/>
-        </w:rPr>
-        <w:t xml:space="preserve">(!</w:t>
-      </w:r>
-      <w:r>
-        <w:rPr>
-          <w:rStyle w:val="NormalTok"/>
-        </w:rPr>
-        <w:t xml:space="preserve">t</w:t>
-      </w:r>
-      <w:r>
-        <w:rPr>
-          <w:rStyle w:val="OperatorTok"/>
-        </w:rPr>
-        <w:t xml:space="preserve">)+</w:t>
-      </w:r>
-      <w:r>
-        <w:rPr>
-          <w:rStyle w:val="NormalTok"/>
-        </w:rPr>
-        <w:t xml:space="preserve"> </w:t>
-      </w:r>
-      <w:r>
-        <w:rPr>
-          <w:rStyle w:val="StringTok"/>
-        </w:rPr>
-        <w:t xml:space="preserve">"</w:t>
-      </w:r>
-      <w:r>
-        <w:rPr>
-          <w:rStyle w:val="SpecialCharTok"/>
-        </w:rPr>
-        <w:t xml:space="preserve">\t</w:t>
-      </w:r>
-      <w:r>
-        <w:rPr>
-          <w:rStyle w:val="StringTok"/>
-        </w:rPr>
-        <w:t xml:space="preserve">"</w:t>
-      </w:r>
-      <w:r>
-        <w:rPr>
-          <w:rStyle w:val="NormalTok"/>
-        </w:rPr>
-        <w:t xml:space="preserve"> </w:t>
-      </w:r>
-      <w:r>
-        <w:rPr>
-          <w:rStyle w:val="OperatorTok"/>
-        </w:rPr>
-        <w:t xml:space="preserve">+</w:t>
-      </w:r>
-      <w:r>
-        <w:rPr>
-          <w:rStyle w:val="NormalTok"/>
-        </w:rPr>
-        <w:t xml:space="preserve"> </w:t>
-      </w:r>
-      <w:r>
-        <w:rPr>
-          <w:rStyle w:val="OperatorTok"/>
-        </w:rPr>
-        <w:t xml:space="preserve">(!</w:t>
-      </w:r>
-      <w:r>
-        <w:rPr>
-          <w:rStyle w:val="NormalTok"/>
-        </w:rPr>
-        <w:t xml:space="preserve">f</w:t>
       </w:r>
       <w:r>
         <w:rPr>
@@ -1152,113 +1297,169 @@
     </w:p>
     <w:p>
       <w:pPr>
-        <w:pStyle w:val="FirstParagraph"/>
-      </w:pPr>
-      <w:r>
-        <w:t xml:space="preserve">Compile and execute it.</w:t>
+        <w:numPr>
+          <w:ilvl w:val="0"/>
+          <w:numId w:val="1002"/>
+        </w:numPr>
+        <w:pStyle w:val="Compact"/>
+      </w:pPr>
+      <w:r>
+        <w:t xml:space="preserve">Compile and execute it. This should display to the screen truth tables for conjunction (and,</w:t>
+      </w:r>
+      <w:r>
+        <w:t xml:space="preserve"> </w:t>
+      </w:r>
+      <w:r>
+        <w:rPr>
+          <w:rStyle w:val="OperatorTok"/>
+        </w:rPr>
+        <w:t xml:space="preserve">&amp;&amp;</w:t>
+      </w:r>
+      <w:r>
+        <w:t xml:space="preserve">) and negation (not,</w:t>
+      </w:r>
+      <w:r>
+        <w:t xml:space="preserve"> </w:t>
+      </w:r>
+      <w:r>
+        <w:rPr>
+          <w:rStyle w:val="OperatorTok"/>
+        </w:rPr>
+        <w:t xml:space="preserve">!</w:t>
+      </w:r>
+      <w:r>
+        <w:t xml:space="preserve">).</w:t>
       </w:r>
     </w:p>
     <w:p>
       <w:pPr>
-        <w:pStyle w:val="BodyText"/>
-      </w:pPr>
-      <w:r>
-        <w:t xml:space="preserve">This should display to the screen truth tables for conjunction (and,</w:t>
-      </w:r>
-      <w:r>
-        <w:t xml:space="preserve"> </w:t>
-      </w:r>
-      <w:r>
-        <w:rPr>
-          <w:rStyle w:val="OperatorTok"/>
-        </w:rPr>
-        <w:t xml:space="preserve">&amp;&amp;</w:t>
-      </w:r>
-      <w:r>
-        <w:t xml:space="preserve">) and negation (not,</w:t>
-      </w:r>
-      <w:r>
-        <w:t xml:space="preserve"> </w:t>
-      </w:r>
-      <w:r>
-        <w:rPr>
-          <w:rStyle w:val="OperatorTok"/>
-        </w:rPr>
-        <w:t xml:space="preserve">!</w:t>
-      </w:r>
-      <w:r>
-        <w:t xml:space="preserve">). Next, write code that will display truth tables for the binary operators disjunction (or,</w:t>
-      </w:r>
-      <w:r>
-        <w:t xml:space="preserve"> </w:t>
-      </w:r>
-      <w:r>
-        <w:rPr>
-          <w:rStyle w:val="OperatorTok"/>
-        </w:rPr>
-        <w:t xml:space="preserve">||</w:t>
-      </w:r>
-      <w:r>
-        <w:t xml:space="preserve">), identity (equality,</w:t>
-      </w:r>
-      <w:r>
-        <w:t xml:space="preserve"> </w:t>
-      </w:r>
-      <w:r>
-        <w:rPr>
-          <w:rStyle w:val="OperatorTok"/>
-        </w:rPr>
-        <w:t xml:space="preserve">==</w:t>
-      </w:r>
-      <w:r>
-        <w:t xml:space="preserve">) and difference (inequality,</w:t>
-      </w:r>
-      <w:r>
-        <w:t xml:space="preserve"> </w:t>
-      </w:r>
-      <w:r>
-        <w:rPr>
-          <w:rStyle w:val="OperatorTok"/>
-        </w:rPr>
-        <w:t xml:space="preserve">!=</w:t>
-      </w:r>
-      <w:r>
-        <w:t xml:space="preserve">).</w:t>
+        <w:numPr>
+          <w:ilvl w:val="0"/>
+          <w:numId w:val="1002"/>
+        </w:numPr>
+        <w:pStyle w:val="Compact"/>
+      </w:pPr>
+      <w:r>
+        <w:t xml:space="preserve">Make sure you understand both the code and its output.</w:t>
       </w:r>
     </w:p>
     <w:p>
       <w:pPr>
-        <w:pStyle w:val="BodyText"/>
-      </w:pPr>
-      <w:r>
-        <w:t xml:space="preserve">Normally, using the find-and-replace feature of your IDE should make this a quick and easy task.</w:t>
-      </w:r>
-    </w:p>
-    <w:bookmarkEnd w:id="21"/>
-    <w:bookmarkStart w:id="26" w:name="precedence-and-order-of-evaluation"/>
-    <w:p>
-      <w:pPr>
-        <w:pStyle w:val="Heading1"/>
-      </w:pPr>
-      <w:r>
-        <w:t xml:space="preserve">Precedence and Order of Evaluation</w:t>
-      </w:r>
-    </w:p>
-    <w:bookmarkStart w:id="23" w:name="reading-and-understanding"/>
-    <w:p>
-      <w:pPr>
-        <w:pStyle w:val="Heading2"/>
-      </w:pPr>
-      <w:r>
-        <w:t xml:space="preserve">Reading and Understanding</w:t>
+        <w:numPr>
+          <w:ilvl w:val="0"/>
+          <w:numId w:val="1002"/>
+        </w:numPr>
+        <w:pStyle w:val="Compact"/>
+      </w:pPr>
+      <w:r>
+        <w:t xml:space="preserve">Add after the truth table for the negation the code that will display truth tables for</w:t>
       </w:r>
     </w:p>
     <w:p>
       <w:pPr>
-        <w:pStyle w:val="FirstParagraph"/>
-      </w:pPr>
-      <w:r>
-        <w:t xml:space="preserve">If you look at</w:t>
+        <w:numPr>
+          <w:ilvl w:val="1"/>
+          <w:numId w:val="1003"/>
+        </w:numPr>
+        <w:pStyle w:val="Compact"/>
+      </w:pPr>
+      <w:r>
+        <w:t xml:space="preserve">the binary operators disjunction (or,</w:t>
+      </w:r>
+      <w:r>
+        <w:t xml:space="preserve"> </w:t>
+      </w:r>
+      <w:r>
+        <w:rPr>
+          <w:rStyle w:val="OperatorTok"/>
+        </w:rPr>
+        <w:t xml:space="preserve">||</w:t>
+      </w:r>
+      <w:r>
+        <w:t xml:space="preserve">),</w:t>
+      </w:r>
+    </w:p>
+    <w:p>
+      <w:pPr>
+        <w:numPr>
+          <w:ilvl w:val="1"/>
+          <w:numId w:val="1003"/>
+        </w:numPr>
+        <w:pStyle w:val="Compact"/>
+      </w:pPr>
+      <w:r>
+        <w:t xml:space="preserve">identity (equality,</w:t>
+      </w:r>
+      <w:r>
+        <w:t xml:space="preserve"> </w:t>
+      </w:r>
+      <w:r>
+        <w:rPr>
+          <w:rStyle w:val="OperatorTok"/>
+        </w:rPr>
+        <w:t xml:space="preserve">==</w:t>
+      </w:r>
+      <w:r>
+        <w:t xml:space="preserve">) and</w:t>
+      </w:r>
+    </w:p>
+    <w:p>
+      <w:pPr>
+        <w:numPr>
+          <w:ilvl w:val="1"/>
+          <w:numId w:val="1003"/>
+        </w:numPr>
+        <w:pStyle w:val="Compact"/>
+      </w:pPr>
+      <w:r>
+        <w:t xml:space="preserve">difference (inequality,</w:t>
+      </w:r>
+      <w:r>
+        <w:t xml:space="preserve"> </w:t>
+      </w:r>
+      <w:r>
+        <w:rPr>
+          <w:rStyle w:val="OperatorTok"/>
+        </w:rPr>
+        <w:t xml:space="preserve">!=</w:t>
+      </w:r>
+      <w:r>
+        <w:t xml:space="preserve">).</w:t>
+      </w:r>
+      <w:r>
+        <w:t xml:space="preserve"> </w:t>
+      </w:r>
+      <w:r>
+        <w:t xml:space="preserve">Normally, using the find-and-replace feature of your IDE should make this a quick and easy task.</w:t>
+      </w:r>
+    </w:p>
+    <w:p>
+      <w:pPr>
+        <w:numPr>
+          <w:ilvl w:val="0"/>
+          <w:numId w:val="1002"/>
+        </w:numPr>
+        <w:pStyle w:val="Compact"/>
+      </w:pPr>
+      <w:r>
+        <w:t xml:space="preserve">You can make sure you completed this exercise correctly by checking that your output match the truth tables on wikipedia for</w:t>
+      </w:r>
+      <w:r>
+        <w:t xml:space="preserve"> </w:t>
+      </w:r>
+      <w:hyperlink r:id="rId21">
+        <w:r>
+          <w:rPr>
+            <w:rStyle w:val="Hyperlink"/>
+          </w:rPr>
+          <w:t xml:space="preserve">disjunction</w:t>
+        </w:r>
+      </w:hyperlink>
+      <w:r>
+        <w:t xml:space="preserve"> </w:t>
+      </w:r>
+      <w:r>
+        <w:t xml:space="preserve">and</w:t>
       </w:r>
       <w:r>
         <w:t xml:space="preserve"> </w:t>
@@ -1268,11 +1469,58 @@
           <w:rPr>
             <w:rStyle w:val="Hyperlink"/>
           </w:rPr>
-          <w:t xml:space="preserve">https://docs.microsoft.com/en-us/dotnet/csharp/language-reference/operators/#operator-precedence</w:t>
+          <w:t xml:space="preserve">equality</w:t>
         </w:r>
       </w:hyperlink>
       <w:r>
-        <w:t xml:space="preserve">, you will see that</w:t>
+        <w:t xml:space="preserve">.</w:t>
+      </w:r>
+    </w:p>
+    <w:bookmarkEnd w:id="23"/>
+    <w:bookmarkStart w:id="28" w:name="precedence-and-order-of-evaluation"/>
+    <w:p>
+      <w:pPr>
+        <w:pStyle w:val="Heading1"/>
+      </w:pPr>
+      <w:r>
+        <w:t xml:space="preserve">Precedence and Order of Evaluation</w:t>
+      </w:r>
+    </w:p>
+    <w:bookmarkStart w:id="25" w:name="reading-and-understanding"/>
+    <w:p>
+      <w:pPr>
+        <w:pStyle w:val="Heading2"/>
+      </w:pPr>
+      <w:r>
+        <w:t xml:space="preserve">Reading and Understanding</w:t>
+      </w:r>
+    </w:p>
+    <w:p>
+      <w:pPr>
+        <w:pStyle w:val="FirstParagraph"/>
+      </w:pPr>
+      <w:r>
+        <w:t xml:space="preserve">If you read the</w:t>
+      </w:r>
+      <w:r>
+        <w:t xml:space="preserve"> </w:t>
+      </w:r>
+      <w:hyperlink r:id="rId24">
+        <w:r>
+          <w:rPr>
+            <w:rStyle w:val="Hyperlink"/>
+          </w:rPr>
+          <w:t xml:space="preserve">documentation on operator precedence</w:t>
+        </w:r>
+      </w:hyperlink>
+      <w:r>
+        <w:t xml:space="preserve">, you will see that operators are evaluated in a particular order.</w:t>
+      </w:r>
+      <w:r>
+        <w:t xml:space="preserve"> </w:t>
+      </w:r>
+      <w:r>
+        <w:t xml:space="preserve">That is,</w:t>
       </w:r>
     </w:p>
     <w:tbl>
@@ -2695,7 +2943,22 @@
         <w:t xml:space="preserve"> </w:t>
       </w:r>
       <w:r>
-        <w:t xml:space="preserve">doesn’t make any sense: you can’t multiply booleans!</w:t>
+        <w:t xml:space="preserve">doesn’t make any sense: you can not multiply booleans (what would be</w:t>
+      </w:r>
+      <w:r>
+        <w:t xml:space="preserve"> </w:t>
+      </w:r>
+      <w:r>
+        <w:t xml:space="preserve">“</w:t>
+      </w:r>
+      <w:r>
+        <w:t xml:space="preserve">true times false</w:t>
+      </w:r>
+      <w:r>
+        <w:t xml:space="preserve">”</w:t>
+      </w:r>
+      <w:r>
+        <w:t xml:space="preserve">?)!</w:t>
       </w:r>
       <w:r>
         <w:t xml:space="preserve"> </w:t>
@@ -2761,8 +3024,8 @@
         <w:t xml:space="preserve">expressions.</w:t>
       </w:r>
     </w:p>
-    <w:bookmarkEnd w:id="23"/>
-    <w:bookmarkStart w:id="24" w:name="computing-simple-boolean-expressions"/>
+    <w:bookmarkEnd w:id="25"/>
+    <w:bookmarkStart w:id="26" w:name="computing-simple-boolean-expressions"/>
     <w:p>
       <w:pPr>
         <w:pStyle w:val="Heading2"/>
@@ -2776,61 +3039,7 @@
         <w:pStyle w:val="FirstParagraph"/>
       </w:pPr>
       <w:r>
-        <w:t xml:space="preserve">Evaluate the following expressions (where</w:t>
-      </w:r>
-      <w:r>
-        <w:t xml:space="preserve"> </w:t>
-      </w:r>
-      <w:r>
-        <w:rPr>
-          <w:rStyle w:val="NormalTok"/>
-        </w:rPr>
-        <w:t xml:space="preserve">t</w:t>
-      </w:r>
-      <w:r>
-        <w:t xml:space="preserve"> </w:t>
-      </w:r>
-      <w:r>
-        <w:t xml:space="preserve">stands for</w:t>
-      </w:r>
-      <w:r>
-        <w:t xml:space="preserve"> </w:t>
-      </w:r>
-      <w:r>
-        <w:rPr>
-          <w:rStyle w:val="KeywordTok"/>
-        </w:rPr>
-        <w:t xml:space="preserve">true</w:t>
-      </w:r>
-      <w:r>
-        <w:t xml:space="preserve">, and</w:t>
-      </w:r>
-      <w:r>
-        <w:t xml:space="preserve"> </w:t>
-      </w:r>
-      <w:r>
-        <w:rPr>
-          <w:rStyle w:val="NormalTok"/>
-        </w:rPr>
-        <w:t xml:space="preserve">f</w:t>
-      </w:r>
-      <w:r>
-        <w:t xml:space="preserve"> </w:t>
-      </w:r>
-      <w:r>
-        <w:t xml:space="preserve">for</w:t>
-      </w:r>
-      <w:r>
-        <w:t xml:space="preserve"> </w:t>
-      </w:r>
-      <w:r>
-        <w:rPr>
-          <w:rStyle w:val="KeywordTok"/>
-        </w:rPr>
-        <w:t xml:space="preserve">false</w:t>
-      </w:r>
-      <w:r>
-        <w:t xml:space="preserve">).</w:t>
+        <w:t xml:space="preserve">Evaluate the following expressions.</w:t>
       </w:r>
       <w:r>
         <w:t xml:space="preserve"> </w:t>
@@ -2861,15 +3070,21 @@
       <w:pPr>
         <w:numPr>
           <w:ilvl w:val="0"/>
-          <w:numId w:val="1001"/>
+          <w:numId w:val="1004"/>
         </w:numPr>
         <w:pStyle w:val="Compact"/>
       </w:pPr>
       <w:r>
         <w:rPr>
-          <w:rStyle w:val="NormalTok"/>
-        </w:rPr>
-        <w:t xml:space="preserve">t </w:t>
+          <w:rStyle w:val="KeywordTok"/>
+        </w:rPr>
+        <w:t xml:space="preserve">true</w:t>
+      </w:r>
+      <w:r>
+        <w:rPr>
+          <w:rStyle w:val="NormalTok"/>
+        </w:rPr>
+        <w:t xml:space="preserve"> </w:t>
       </w:r>
       <w:r>
         <w:rPr>
@@ -2881,7 +3096,19 @@
         <w:rPr>
           <w:rStyle w:val="NormalTok"/>
         </w:rPr>
-        <w:t xml:space="preserve"> f </w:t>
+        <w:t xml:space="preserve"> </w:t>
+      </w:r>
+      <w:r>
+        <w:rPr>
+          <w:rStyle w:val="KeywordTok"/>
+        </w:rPr>
+        <w:t xml:space="preserve">false</w:t>
+      </w:r>
+      <w:r>
+        <w:rPr>
+          <w:rStyle w:val="NormalTok"/>
+        </w:rPr>
+        <w:t xml:space="preserve"> </w:t>
       </w:r>
       <w:r>
         <w:rPr>
@@ -2893,14 +3120,20 @@
         <w:rPr>
           <w:rStyle w:val="NormalTok"/>
         </w:rPr>
-        <w:t xml:space="preserve"> t</w:t>
+        <w:t xml:space="preserve"> </w:t>
+      </w:r>
+      <w:r>
+        <w:rPr>
+          <w:rStyle w:val="KeywordTok"/>
+        </w:rPr>
+        <w:t xml:space="preserve">true</w:t>
       </w:r>
     </w:p>
     <w:p>
       <w:pPr>
         <w:numPr>
           <w:ilvl w:val="0"/>
-          <w:numId w:val="1001"/>
+          <w:numId w:val="1004"/>
         </w:numPr>
         <w:pStyle w:val="Compact"/>
       </w:pPr>
@@ -2912,9 +3145,15 @@
       </w:r>
       <w:r>
         <w:rPr>
-          <w:rStyle w:val="NormalTok"/>
-        </w:rPr>
-        <w:t xml:space="preserve">t </w:t>
+          <w:rStyle w:val="KeywordTok"/>
+        </w:rPr>
+        <w:t xml:space="preserve">true</w:t>
+      </w:r>
+      <w:r>
+        <w:rPr>
+          <w:rStyle w:val="NormalTok"/>
+        </w:rPr>
+        <w:t xml:space="preserve"> </w:t>
       </w:r>
       <w:r>
         <w:rPr>
@@ -2926,22 +3165,34 @@
         <w:rPr>
           <w:rStyle w:val="NormalTok"/>
         </w:rPr>
-        <w:t xml:space="preserve"> f</w:t>
+        <w:t xml:space="preserve"> </w:t>
+      </w:r>
+      <w:r>
+        <w:rPr>
+          <w:rStyle w:val="KeywordTok"/>
+        </w:rPr>
+        <w:t xml:space="preserve">false</w:t>
       </w:r>
     </w:p>
     <w:p>
       <w:pPr>
         <w:numPr>
           <w:ilvl w:val="0"/>
-          <w:numId w:val="1001"/>
+          <w:numId w:val="1004"/>
         </w:numPr>
         <w:pStyle w:val="Compact"/>
       </w:pPr>
       <w:r>
         <w:rPr>
-          <w:rStyle w:val="NormalTok"/>
-        </w:rPr>
-        <w:t xml:space="preserve">f </w:t>
+          <w:rStyle w:val="KeywordTok"/>
+        </w:rPr>
+        <w:t xml:space="preserve">false</w:t>
+      </w:r>
+      <w:r>
+        <w:rPr>
+          <w:rStyle w:val="NormalTok"/>
+        </w:rPr>
+        <w:t xml:space="preserve"> </w:t>
       </w:r>
       <w:r>
         <w:rPr>
@@ -2953,7 +3204,19 @@
         <w:rPr>
           <w:rStyle w:val="NormalTok"/>
         </w:rPr>
-        <w:t xml:space="preserve"> t </w:t>
+        <w:t xml:space="preserve"> </w:t>
+      </w:r>
+      <w:r>
+        <w:rPr>
+          <w:rStyle w:val="KeywordTok"/>
+        </w:rPr>
+        <w:t xml:space="preserve">true</w:t>
+      </w:r>
+      <w:r>
+        <w:rPr>
+          <w:rStyle w:val="NormalTok"/>
+        </w:rPr>
+        <w:t xml:space="preserve"> </w:t>
       </w:r>
       <w:r>
         <w:rPr>
@@ -2975,24 +3238,30 @@
       </w:r>
       <w:r>
         <w:rPr>
-          <w:rStyle w:val="NormalTok"/>
-        </w:rPr>
-        <w:t xml:space="preserve">f</w:t>
+          <w:rStyle w:val="KeywordTok"/>
+        </w:rPr>
+        <w:t xml:space="preserve">false</w:t>
       </w:r>
     </w:p>
     <w:p>
       <w:pPr>
         <w:numPr>
           <w:ilvl w:val="0"/>
-          <w:numId w:val="1001"/>
+          <w:numId w:val="1004"/>
         </w:numPr>
         <w:pStyle w:val="Compact"/>
       </w:pPr>
       <w:r>
         <w:rPr>
-          <w:rStyle w:val="NormalTok"/>
-        </w:rPr>
-        <w:t xml:space="preserve">f </w:t>
+          <w:rStyle w:val="KeywordTok"/>
+        </w:rPr>
+        <w:t xml:space="preserve">false</w:t>
+      </w:r>
+      <w:r>
+        <w:rPr>
+          <w:rStyle w:val="NormalTok"/>
+        </w:rPr>
+        <w:t xml:space="preserve"> </w:t>
       </w:r>
       <w:r>
         <w:rPr>
@@ -3014,9 +3283,15 @@
       </w:r>
       <w:r>
         <w:rPr>
-          <w:rStyle w:val="NormalTok"/>
-        </w:rPr>
-        <w:t xml:space="preserve">t </w:t>
+          <w:rStyle w:val="KeywordTok"/>
+        </w:rPr>
+        <w:t xml:space="preserve">true</w:t>
+      </w:r>
+      <w:r>
+        <w:rPr>
+          <w:rStyle w:val="NormalTok"/>
+        </w:rPr>
+        <w:t xml:space="preserve"> </w:t>
       </w:r>
       <w:r>
         <w:rPr>
@@ -3028,14 +3303,20 @@
         <w:rPr>
           <w:rStyle w:val="NormalTok"/>
         </w:rPr>
-        <w:t xml:space="preserve"> f</w:t>
+        <w:t xml:space="preserve"> </w:t>
+      </w:r>
+      <w:r>
+        <w:rPr>
+          <w:rStyle w:val="KeywordTok"/>
+        </w:rPr>
+        <w:t xml:space="preserve">false</w:t>
       </w:r>
     </w:p>
     <w:p>
       <w:pPr>
         <w:numPr>
           <w:ilvl w:val="0"/>
-          <w:numId w:val="1001"/>
+          <w:numId w:val="1004"/>
         </w:numPr>
         <w:pStyle w:val="Compact"/>
       </w:pPr>
@@ -3047,9 +3328,15 @@
       </w:r>
       <w:r>
         <w:rPr>
-          <w:rStyle w:val="NormalTok"/>
-        </w:rPr>
-        <w:t xml:space="preserve">t </w:t>
+          <w:rStyle w:val="KeywordTok"/>
+        </w:rPr>
+        <w:t xml:space="preserve">true</w:t>
+      </w:r>
+      <w:r>
+        <w:rPr>
+          <w:rStyle w:val="NormalTok"/>
+        </w:rPr>
+        <w:t xml:space="preserve"> </w:t>
       </w:r>
       <w:r>
         <w:rPr>
@@ -3061,7 +3348,19 @@
         <w:rPr>
           <w:rStyle w:val="NormalTok"/>
         </w:rPr>
-        <w:t xml:space="preserve"> f </w:t>
+        <w:t xml:space="preserve"> </w:t>
+      </w:r>
+      <w:r>
+        <w:rPr>
+          <w:rStyle w:val="KeywordTok"/>
+        </w:rPr>
+        <w:t xml:space="preserve">false</w:t>
+      </w:r>
+      <w:r>
+        <w:rPr>
+          <w:rStyle w:val="NormalTok"/>
+        </w:rPr>
+        <w:t xml:space="preserve"> </w:t>
       </w:r>
       <w:r>
         <w:rPr>
@@ -3073,7 +3372,19 @@
         <w:rPr>
           <w:rStyle w:val="NormalTok"/>
         </w:rPr>
-        <w:t xml:space="preserve"> t </w:t>
+        <w:t xml:space="preserve"> </w:t>
+      </w:r>
+      <w:r>
+        <w:rPr>
+          <w:rStyle w:val="KeywordTok"/>
+        </w:rPr>
+        <w:t xml:space="preserve">true</w:t>
+      </w:r>
+      <w:r>
+        <w:rPr>
+          <w:rStyle w:val="NormalTok"/>
+        </w:rPr>
+        <w:t xml:space="preserve"> </w:t>
       </w:r>
       <w:r>
         <w:rPr>
@@ -3085,7 +3396,13 @@
         <w:rPr>
           <w:rStyle w:val="NormalTok"/>
         </w:rPr>
-        <w:t xml:space="preserve"> t</w:t>
+        <w:t xml:space="preserve"> </w:t>
+      </w:r>
+      <w:r>
+        <w:rPr>
+          <w:rStyle w:val="KeywordTok"/>
+        </w:rPr>
+        <w:t xml:space="preserve">true</w:t>
       </w:r>
       <w:r>
         <w:rPr>
@@ -3098,7 +3415,7 @@
       <w:pPr>
         <w:numPr>
           <w:ilvl w:val="0"/>
-          <w:numId w:val="1001"/>
+          <w:numId w:val="1004"/>
         </w:numPr>
         <w:pStyle w:val="Compact"/>
       </w:pPr>
@@ -3110,9 +3427,15 @@
       </w:r>
       <w:r>
         <w:rPr>
-          <w:rStyle w:val="NormalTok"/>
-        </w:rPr>
-        <w:t xml:space="preserve">t </w:t>
+          <w:rStyle w:val="KeywordTok"/>
+        </w:rPr>
+        <w:t xml:space="preserve">true</w:t>
+      </w:r>
+      <w:r>
+        <w:rPr>
+          <w:rStyle w:val="NormalTok"/>
+        </w:rPr>
+        <w:t xml:space="preserve"> </w:t>
       </w:r>
       <w:r>
         <w:rPr>
@@ -3124,7 +3447,13 @@
         <w:rPr>
           <w:rStyle w:val="NormalTok"/>
         </w:rPr>
-        <w:t xml:space="preserve"> f</w:t>
+        <w:t xml:space="preserve"> </w:t>
+      </w:r>
+      <w:r>
+        <w:rPr>
+          <w:rStyle w:val="KeywordTok"/>
+        </w:rPr>
+        <w:t xml:space="preserve">false</w:t>
       </w:r>
       <w:r>
         <w:rPr>
@@ -3158,9 +3487,15 @@
       </w:r>
       <w:r>
         <w:rPr>
-          <w:rStyle w:val="NormalTok"/>
-        </w:rPr>
-        <w:t xml:space="preserve">t </w:t>
+          <w:rStyle w:val="KeywordTok"/>
+        </w:rPr>
+        <w:t xml:space="preserve">true</w:t>
+      </w:r>
+      <w:r>
+        <w:rPr>
+          <w:rStyle w:val="NormalTok"/>
+        </w:rPr>
+        <w:t xml:space="preserve"> </w:t>
       </w:r>
       <w:r>
         <w:rPr>
@@ -3182,9 +3517,9 @@
       </w:r>
       <w:r>
         <w:rPr>
-          <w:rStyle w:val="NormalTok"/>
-        </w:rPr>
-        <w:t xml:space="preserve">f</w:t>
+          <w:rStyle w:val="KeywordTok"/>
+        </w:rPr>
+        <w:t xml:space="preserve">false</w:t>
       </w:r>
       <w:r>
         <w:rPr>
@@ -3197,7 +3532,7 @@
       <w:pPr>
         <w:numPr>
           <w:ilvl w:val="0"/>
-          <w:numId w:val="1001"/>
+          <w:numId w:val="1004"/>
         </w:numPr>
         <w:pStyle w:val="Compact"/>
       </w:pPr>
@@ -3209,9 +3544,15 @@
       </w:r>
       <w:r>
         <w:rPr>
-          <w:rStyle w:val="NormalTok"/>
-        </w:rPr>
-        <w:t xml:space="preserve">t </w:t>
+          <w:rStyle w:val="KeywordTok"/>
+        </w:rPr>
+        <w:t xml:space="preserve">true</w:t>
+      </w:r>
+      <w:r>
+        <w:rPr>
+          <w:rStyle w:val="NormalTok"/>
+        </w:rPr>
+        <w:t xml:space="preserve"> </w:t>
       </w:r>
       <w:r>
         <w:rPr>
@@ -3223,7 +3564,19 @@
         <w:rPr>
           <w:rStyle w:val="NormalTok"/>
         </w:rPr>
-        <w:t xml:space="preserve"> f </w:t>
+        <w:t xml:space="preserve"> </w:t>
+      </w:r>
+      <w:r>
+        <w:rPr>
+          <w:rStyle w:val="KeywordTok"/>
+        </w:rPr>
+        <w:t xml:space="preserve">false</w:t>
+      </w:r>
+      <w:r>
+        <w:rPr>
+          <w:rStyle w:val="NormalTok"/>
+        </w:rPr>
+        <w:t xml:space="preserve"> </w:t>
       </w:r>
       <w:r>
         <w:rPr>
@@ -3245,9 +3598,15 @@
       </w:r>
       <w:r>
         <w:rPr>
-          <w:rStyle w:val="NormalTok"/>
-        </w:rPr>
-        <w:t xml:space="preserve">t </w:t>
+          <w:rStyle w:val="KeywordTok"/>
+        </w:rPr>
+        <w:t xml:space="preserve">true</w:t>
+      </w:r>
+      <w:r>
+        <w:rPr>
+          <w:rStyle w:val="NormalTok"/>
+        </w:rPr>
+        <w:t xml:space="preserve"> </w:t>
       </w:r>
       <w:r>
         <w:rPr>
@@ -3269,9 +3628,9 @@
       </w:r>
       <w:r>
         <w:rPr>
-          <w:rStyle w:val="NormalTok"/>
-        </w:rPr>
-        <w:t xml:space="preserve">f</w:t>
+          <w:rStyle w:val="KeywordTok"/>
+        </w:rPr>
+        <w:t xml:space="preserve">false</w:t>
       </w:r>
       <w:r>
         <w:rPr>
@@ -3284,15 +3643,21 @@
       <w:pPr>
         <w:numPr>
           <w:ilvl w:val="0"/>
-          <w:numId w:val="1001"/>
+          <w:numId w:val="1004"/>
         </w:numPr>
         <w:pStyle w:val="Compact"/>
       </w:pPr>
       <w:r>
         <w:rPr>
-          <w:rStyle w:val="NormalTok"/>
-        </w:rPr>
-        <w:t xml:space="preserve">t </w:t>
+          <w:rStyle w:val="KeywordTok"/>
+        </w:rPr>
+        <w:t xml:space="preserve">true</w:t>
+      </w:r>
+      <w:r>
+        <w:rPr>
+          <w:rStyle w:val="NormalTok"/>
+        </w:rPr>
+        <w:t xml:space="preserve"> </w:t>
       </w:r>
       <w:r>
         <w:rPr>
@@ -3314,9 +3679,15 @@
       </w:r>
       <w:r>
         <w:rPr>
-          <w:rStyle w:val="NormalTok"/>
-        </w:rPr>
-        <w:t xml:space="preserve">f </w:t>
+          <w:rStyle w:val="KeywordTok"/>
+        </w:rPr>
+        <w:t xml:space="preserve">false</w:t>
+      </w:r>
+      <w:r>
+        <w:rPr>
+          <w:rStyle w:val="NormalTok"/>
+        </w:rPr>
+        <w:t xml:space="preserve"> </w:t>
       </w:r>
       <w:r>
         <w:rPr>
@@ -3328,7 +3699,13 @@
         <w:rPr>
           <w:rStyle w:val="NormalTok"/>
         </w:rPr>
-        <w:t xml:space="preserve"> t</w:t>
+        <w:t xml:space="preserve"> </w:t>
+      </w:r>
+      <w:r>
+        <w:rPr>
+          <w:rStyle w:val="KeywordTok"/>
+        </w:rPr>
+        <w:t xml:space="preserve">true</w:t>
       </w:r>
       <w:r>
         <w:rPr>
@@ -3337,8 +3714,8 @@
         <w:t xml:space="preserve">)</w:t>
       </w:r>
     </w:p>
-    <w:bookmarkEnd w:id="24"/>
-    <w:bookmarkStart w:id="25" w:name="X89c7cde177cfe708152df79b5d1d2036704c23d"/>
+    <w:bookmarkEnd w:id="26"/>
+    <w:bookmarkStart w:id="27" w:name="X89c7cde177cfe708152df79b5d1d2036704c23d"/>
     <w:p>
       <w:pPr>
         <w:pStyle w:val="Heading2"/>
@@ -3383,7 +3760,7 @@
       <w:pPr>
         <w:numPr>
           <w:ilvl w:val="0"/>
-          <w:numId w:val="1002"/>
+          <w:numId w:val="1005"/>
         </w:numPr>
         <w:pStyle w:val="Compact"/>
       </w:pPr>
@@ -3422,7 +3799,7 @@
       <w:pPr>
         <w:numPr>
           <w:ilvl w:val="0"/>
-          <w:numId w:val="1002"/>
+          <w:numId w:val="1005"/>
         </w:numPr>
         <w:pStyle w:val="Compact"/>
       </w:pPr>
@@ -3461,7 +3838,7 @@
       <w:pPr>
         <w:numPr>
           <w:ilvl w:val="0"/>
-          <w:numId w:val="1002"/>
+          <w:numId w:val="1005"/>
         </w:numPr>
         <w:pStyle w:val="Compact"/>
       </w:pPr>
@@ -3511,14 +3888,20 @@
         <w:rPr>
           <w:rStyle w:val="NormalTok"/>
         </w:rPr>
-        <w:t xml:space="preserve"> f</w:t>
+        <w:t xml:space="preserve"> </w:t>
+      </w:r>
+      <w:r>
+        <w:rPr>
+          <w:rStyle w:val="KeywordTok"/>
+        </w:rPr>
+        <w:t xml:space="preserve">false</w:t>
       </w:r>
     </w:p>
     <w:p>
       <w:pPr>
         <w:numPr>
           <w:ilvl w:val="0"/>
-          <w:numId w:val="1002"/>
+          <w:numId w:val="1005"/>
         </w:numPr>
         <w:pStyle w:val="Compact"/>
       </w:pPr>
@@ -3544,22 +3927,34 @@
         <w:rPr>
           <w:rStyle w:val="NormalTok"/>
         </w:rPr>
-        <w:t xml:space="preserve"> f</w:t>
+        <w:t xml:space="preserve"> </w:t>
+      </w:r>
+      <w:r>
+        <w:rPr>
+          <w:rStyle w:val="KeywordTok"/>
+        </w:rPr>
+        <w:t xml:space="preserve">false</w:t>
       </w:r>
     </w:p>
     <w:p>
       <w:pPr>
         <w:numPr>
           <w:ilvl w:val="0"/>
-          <w:numId w:val="1002"/>
+          <w:numId w:val="1005"/>
         </w:numPr>
         <w:pStyle w:val="Compact"/>
       </w:pPr>
       <w:r>
         <w:rPr>
-          <w:rStyle w:val="NormalTok"/>
-        </w:rPr>
-        <w:t xml:space="preserve">t </w:t>
+          <w:rStyle w:val="KeywordTok"/>
+        </w:rPr>
+        <w:t xml:space="preserve">true</w:t>
+      </w:r>
+      <w:r>
+        <w:rPr>
+          <w:rStyle w:val="NormalTok"/>
+        </w:rPr>
+        <w:t xml:space="preserve"> </w:t>
       </w:r>
       <w:r>
         <w:rPr>
@@ -3656,7 +4051,7 @@
       <w:pPr>
         <w:numPr>
           <w:ilvl w:val="0"/>
-          <w:numId w:val="1002"/>
+          <w:numId w:val="1005"/>
         </w:numPr>
         <w:pStyle w:val="Compact"/>
       </w:pPr>
@@ -3682,7 +4077,19 @@
         <w:rPr>
           <w:rStyle w:val="NormalTok"/>
         </w:rPr>
-        <w:t xml:space="preserve"> t </w:t>
+        <w:t xml:space="preserve"> </w:t>
+      </w:r>
+      <w:r>
+        <w:rPr>
+          <w:rStyle w:val="KeywordTok"/>
+        </w:rPr>
+        <w:t xml:space="preserve">true</w:t>
+      </w:r>
+      <w:r>
+        <w:rPr>
+          <w:rStyle w:val="NormalTok"/>
+        </w:rPr>
+        <w:t xml:space="preserve"> </w:t>
       </w:r>
       <w:r>
         <w:rPr>
@@ -3694,11 +4101,17 @@
         <w:rPr>
           <w:rStyle w:val="NormalTok"/>
         </w:rPr>
-        <w:t xml:space="preserve"> f</w:t>
+        <w:t xml:space="preserve"> </w:t>
+      </w:r>
+      <w:r>
+        <w:rPr>
+          <w:rStyle w:val="KeywordTok"/>
+        </w:rPr>
+        <w:t xml:space="preserve">false</w:t>
       </w:r>
     </w:p>
-    <w:bookmarkEnd w:id="25"/>
-    <w:bookmarkEnd w:id="26"/>
+    <w:bookmarkEnd w:id="27"/>
+    <w:bookmarkEnd w:id="28"/>
     <w:sectPr/>
   </w:body>
 </w:document>
@@ -3805,6 +4218,91 @@
       </w:pPr>
     </w:lvl>
   </w:abstractNum>
+  <w:abstractNum w:abstractNumId="99201">
+    <w:nsid w:val="A99201"/>
+    <w:multiLevelType w:val="multilevel"/>
+    <w:lvl w:ilvl="0">
+      <w:start w:val="1"/>
+      <w:numFmt w:val="decimal"/>
+      <w:lvlText w:val="%1."/>
+      <w:lvlJc w:val="left"/>
+      <w:pPr>
+        <w:ind w:left="720" w:hanging="480"/>
+      </w:pPr>
+    </w:lvl>
+    <w:lvl w:ilvl="1">
+      <w:start w:val="1"/>
+      <w:numFmt w:val="lowerLetter"/>
+      <w:lvlText w:val="%2."/>
+      <w:lvlJc w:val="left"/>
+      <w:pPr>
+        <w:ind w:left="1440" w:hanging="480"/>
+      </w:pPr>
+    </w:lvl>
+    <w:lvl w:ilvl="2">
+      <w:start w:val="1"/>
+      <w:numFmt w:val="lowerRoman"/>
+      <w:lvlText w:val="%3."/>
+      <w:lvlJc w:val="left"/>
+      <w:pPr>
+        <w:ind w:left="2160" w:hanging="480"/>
+      </w:pPr>
+    </w:lvl>
+    <w:lvl w:ilvl="3">
+      <w:start w:val="1"/>
+      <w:numFmt w:val="decimal"/>
+      <w:lvlText w:val="%4."/>
+      <w:lvlJc w:val="left"/>
+      <w:pPr>
+        <w:ind w:left="2880" w:hanging="480"/>
+      </w:pPr>
+    </w:lvl>
+    <w:lvl w:ilvl="4">
+      <w:start w:val="1"/>
+      <w:numFmt w:val="lowerLetter"/>
+      <w:lvlText w:val="%5."/>
+      <w:lvlJc w:val="left"/>
+      <w:pPr>
+        <w:ind w:left="3600" w:hanging="480"/>
+      </w:pPr>
+    </w:lvl>
+    <w:lvl w:ilvl="5">
+      <w:start w:val="1"/>
+      <w:numFmt w:val="lowerRoman"/>
+      <w:lvlText w:val="%6."/>
+      <w:lvlJc w:val="left"/>
+      <w:pPr>
+        <w:ind w:left="4320" w:hanging="480"/>
+      </w:pPr>
+    </w:lvl>
+    <w:lvl w:ilvl="6">
+      <w:start w:val="1"/>
+      <w:numFmt w:val="decimal"/>
+      <w:lvlText w:val="%7."/>
+      <w:lvlJc w:val="left"/>
+      <w:pPr>
+        <w:ind w:left="5040" w:hanging="480"/>
+      </w:pPr>
+    </w:lvl>
+    <w:lvl w:ilvl="7">
+      <w:start w:val="1"/>
+      <w:numFmt w:val="lowerLetter"/>
+      <w:lvlText w:val="%8."/>
+      <w:lvlJc w:val="left"/>
+      <w:pPr>
+        <w:ind w:left="5760" w:hanging="480"/>
+      </w:pPr>
+    </w:lvl>
+    <w:lvl w:ilvl="8">
+      <w:start w:val="1"/>
+      <w:numFmt w:val="lowerRoman"/>
+      <w:lvlText w:val="%9."/>
+      <w:lvlJc w:val="left"/>
+      <w:pPr>
+        <w:ind w:left="6480" w:hanging="480"/>
+      </w:pPr>
+    </w:lvl>
+  </w:abstractNum>
   <w:abstractNum w:abstractNumId="991">
     <w:nsid w:val="A991"/>
     <w:multiLevelType w:val="multilevel"/>
@@ -3885,9 +4383,99 @@
     <w:abstractNumId w:val="990"/>
   </w:num>
   <w:num w:numId="1001">
+    <w:abstractNumId w:val="99201"/>
+    <w:lvlOverride w:ilvl="0">
+      <w:startOverride w:val="1"/>
+    </w:lvlOverride>
+    <w:lvlOverride w:ilvl="1">
+      <w:startOverride w:val="1"/>
+    </w:lvlOverride>
+    <w:lvlOverride w:ilvl="2">
+      <w:startOverride w:val="1"/>
+    </w:lvlOverride>
+    <w:lvlOverride w:ilvl="3">
+      <w:startOverride w:val="1"/>
+    </w:lvlOverride>
+    <w:lvlOverride w:ilvl="4">
+      <w:startOverride w:val="1"/>
+    </w:lvlOverride>
+    <w:lvlOverride w:ilvl="5">
+      <w:startOverride w:val="1"/>
+    </w:lvlOverride>
+    <w:lvlOverride w:ilvl="6">
+      <w:startOverride w:val="1"/>
+    </w:lvlOverride>
+    <w:lvlOverride w:ilvl="7">
+      <w:startOverride w:val="1"/>
+    </w:lvlOverride>
+    <w:lvlOverride w:ilvl="8">
+      <w:startOverride w:val="1"/>
+    </w:lvlOverride>
+  </w:num>
+  <w:num w:numId="1002">
+    <w:abstractNumId w:val="99201"/>
+    <w:lvlOverride w:ilvl="0">
+      <w:startOverride w:val="1"/>
+    </w:lvlOverride>
+    <w:lvlOverride w:ilvl="1">
+      <w:startOverride w:val="1"/>
+    </w:lvlOverride>
+    <w:lvlOverride w:ilvl="2">
+      <w:startOverride w:val="1"/>
+    </w:lvlOverride>
+    <w:lvlOverride w:ilvl="3">
+      <w:startOverride w:val="1"/>
+    </w:lvlOverride>
+    <w:lvlOverride w:ilvl="4">
+      <w:startOverride w:val="1"/>
+    </w:lvlOverride>
+    <w:lvlOverride w:ilvl="5">
+      <w:startOverride w:val="1"/>
+    </w:lvlOverride>
+    <w:lvlOverride w:ilvl="6">
+      <w:startOverride w:val="1"/>
+    </w:lvlOverride>
+    <w:lvlOverride w:ilvl="7">
+      <w:startOverride w:val="1"/>
+    </w:lvlOverride>
+    <w:lvlOverride w:ilvl="8">
+      <w:startOverride w:val="1"/>
+    </w:lvlOverride>
+  </w:num>
+  <w:num w:numId="1003">
+    <w:abstractNumId w:val="99201"/>
+    <w:lvlOverride w:ilvl="0">
+      <w:startOverride w:val="1"/>
+    </w:lvlOverride>
+    <w:lvlOverride w:ilvl="1">
+      <w:startOverride w:val="1"/>
+    </w:lvlOverride>
+    <w:lvlOverride w:ilvl="2">
+      <w:startOverride w:val="1"/>
+    </w:lvlOverride>
+    <w:lvlOverride w:ilvl="3">
+      <w:startOverride w:val="1"/>
+    </w:lvlOverride>
+    <w:lvlOverride w:ilvl="4">
+      <w:startOverride w:val="1"/>
+    </w:lvlOverride>
+    <w:lvlOverride w:ilvl="5">
+      <w:startOverride w:val="1"/>
+    </w:lvlOverride>
+    <w:lvlOverride w:ilvl="6">
+      <w:startOverride w:val="1"/>
+    </w:lvlOverride>
+    <w:lvlOverride w:ilvl="7">
+      <w:startOverride w:val="1"/>
+    </w:lvlOverride>
+    <w:lvlOverride w:ilvl="8">
+      <w:startOverride w:val="1"/>
+    </w:lvlOverride>
+  </w:num>
+  <w:num w:numId="1004">
     <w:abstractNumId w:val="991"/>
   </w:num>
-  <w:num w:numId="1002">
+  <w:num w:numId="1005">
     <w:abstractNumId w:val="991"/>
   </w:num>
 </w:numbering>

</xml_diff>

<commit_message>
Deploying to gh-pages from @ csci-1301/csci-1301.github.io@279e5eac361e175dfa7cc5bd3feeee05471a6f97 🚀
</commit_message>
<xml_diff>
--- a/labs/Booleans/index.docx
+++ b/labs/Booleans/index.docx
@@ -28,7 +28,7 @@
         <w:pStyle w:val="Date"/>
       </w:pPr>
       <w:r>
-        <w:t xml:space="preserve">June   6, 2021 (08:18:14 PM)</w:t>
+        <w:t xml:space="preserve">June   7, 2021 (11:25:20 AM)</w:t>
       </w:r>
     </w:p>
     <w:sdt>
@@ -62,7 +62,7 @@
         <w:pStyle w:val="FirstParagraph"/>
       </w:pPr>
       <w:r>
-        <w:t xml:space="preserve">This lab has four core goals:</w:t>
+        <w:t xml:space="preserve">This lab serves four core goals:</w:t>
       </w:r>
       <w:r>
         <w:t xml:space="preserve"> </w:t>
@@ -74,7 +74,7 @@
         <w:t xml:space="preserve"> </w:t>
       </w:r>
       <w:r>
-        <w:t xml:space="preserve">- To practise boolean operators,</w:t>
+        <w:t xml:space="preserve">- To practice boolean operators,</w:t>
       </w:r>
       <w:r>
         <w:t xml:space="preserve"> </w:t>
@@ -99,10 +99,10 @@
         <w:t xml:space="preserve"> </w:t>
       </w:r>
       <w:r>
-        <w:t xml:space="preserve">- To practise simple calculation mentally.</w:t>
+        <w:t xml:space="preserve">- To practice simple mental calculations.</w:t>
       </w:r>
     </w:p>
-    <w:bookmarkStart w:id="23" w:name="truth-tables"/>
+    <w:bookmarkStart w:id="24" w:name="truth-tables"/>
     <w:p>
       <w:pPr>
         <w:pStyle w:val="Heading1"/>
@@ -1352,7 +1352,7 @@
         <w:pStyle w:val="Compact"/>
       </w:pPr>
       <w:r>
-        <w:t xml:space="preserve">Add after the truth table for the negation the code that will display truth tables for</w:t>
+        <w:t xml:space="preserve">Add after the truth table for the negation, write code to display truth tables for</w:t>
       </w:r>
     </w:p>
     <w:p>
@@ -1473,11 +1473,25 @@
         </w:r>
       </w:hyperlink>
       <w:r>
-        <w:t xml:space="preserve">.</w:t>
+        <w:t xml:space="preserve">. For inequality, in this case check against the table for</w:t>
+      </w:r>
+      <w:r>
+        <w:t xml:space="preserve"> </w:t>
+      </w:r>
+      <w:hyperlink r:id="rId23">
+        <w:r>
+          <w:rPr>
+            <w:rStyle w:val="Hyperlink"/>
+          </w:rPr>
+          <w:t xml:space="preserve">exclusive disjunction</w:t>
+        </w:r>
+      </w:hyperlink>
+      <w:r>
+        <w:t xml:space="preserve">. Exclusive disjunction (XOR) is conceptually different than inequality, but has the same truth table.</w:t>
       </w:r>
     </w:p>
-    <w:bookmarkEnd w:id="23"/>
-    <w:bookmarkStart w:id="28" w:name="precedence-and-order-of-evaluation"/>
+    <w:bookmarkEnd w:id="24"/>
+    <w:bookmarkStart w:id="29" w:name="precedence-and-order-of-evaluation"/>
     <w:p>
       <w:pPr>
         <w:pStyle w:val="Heading1"/>
@@ -1486,7 +1500,7 @@
         <w:t xml:space="preserve">Precedence and Order of Evaluation</w:t>
       </w:r>
     </w:p>
-    <w:bookmarkStart w:id="25" w:name="reading-and-understanding"/>
+    <w:bookmarkStart w:id="26" w:name="reading-and-understanding"/>
     <w:p>
       <w:pPr>
         <w:pStyle w:val="Heading2"/>
@@ -1505,7 +1519,7 @@
       <w:r>
         <w:t xml:space="preserve"> </w:t>
       </w:r>
-      <w:hyperlink r:id="rId24">
+      <w:hyperlink r:id="rId25">
         <w:r>
           <w:rPr>
             <w:rStyle w:val="Hyperlink"/>
@@ -3024,8 +3038,8 @@
         <w:t xml:space="preserve">expressions.</w:t>
       </w:r>
     </w:p>
-    <w:bookmarkEnd w:id="25"/>
-    <w:bookmarkStart w:id="26" w:name="computing-simple-boolean-expressions"/>
+    <w:bookmarkEnd w:id="26"/>
+    <w:bookmarkStart w:id="27" w:name="computing-simple-boolean-expressions"/>
     <w:p>
       <w:pPr>
         <w:pStyle w:val="Heading2"/>
@@ -3714,8 +3728,8 @@
         <w:t xml:space="preserve">)</w:t>
       </w:r>
     </w:p>
-    <w:bookmarkEnd w:id="26"/>
-    <w:bookmarkStart w:id="27" w:name="X89c7cde177cfe708152df79b5d1d2036704c23d"/>
+    <w:bookmarkEnd w:id="27"/>
+    <w:bookmarkStart w:id="28" w:name="X89c7cde177cfe708152df79b5d1d2036704c23d"/>
     <w:p>
       <w:pPr>
         <w:pStyle w:val="Heading2"/>
@@ -4110,8 +4124,8 @@
         <w:t xml:space="preserve">false</w:t>
       </w:r>
     </w:p>
-    <w:bookmarkEnd w:id="27"/>
     <w:bookmarkEnd w:id="28"/>
+    <w:bookmarkEnd w:id="29"/>
     <w:sectPr/>
   </w:body>
 </w:document>

</xml_diff>

<commit_message>
Deploying to gh-pages from @ csci-1301/csci-1301.github.io@f95705dc5f90516a5436287204bc4d43a82584ad 🚀
</commit_message>
<xml_diff>
--- a/labs/Booleans/index.docx
+++ b/labs/Booleans/index.docx
@@ -28,7 +28,7 @@
         <w:pStyle w:val="Date"/>
       </w:pPr>
       <w:r>
-        <w:t xml:space="preserve">June   7, 2021 (05:19:39 PM)</w:t>
+        <w:t xml:space="preserve">June   7, 2021 (10:03:17 PM)</w:t>
       </w:r>
     </w:p>
     <w:sdt>
@@ -1534,340 +1534,181 @@
         <w:t xml:space="preserve"> </w:t>
       </w:r>
       <w:r>
-        <w:t xml:space="preserve">That is,</w:t>
-      </w:r>
-    </w:p>
-    <w:tbl>
-      <w:tblPr>
-        <w:tblStyle w:val="Table"/>
-        <w:tblW w:type="auto" w:w="0"/>
-        <w:tblLook w:firstRow="1" w:lastRow="0" w:firstColumn="0" w:lastColumn="0" w:noHBand="0" w:noVBand="0" w:val="0020"/>
-      </w:tblPr>
-      <w:tblGrid>
-        <w:gridCol w:w="3960"/>
-        <w:gridCol w:w="3960"/>
-      </w:tblGrid>
-      <w:tr>
-        <w:trPr>
-          <w:tblHeader w:val="true"/>
-        </w:trPr>
-        <w:tc>
-          <w:tcPr/>
-          <w:p>
-            <w:pPr>
-              <w:pStyle w:val="Compact"/>
-            </w:pPr>
-          </w:p>
-        </w:tc>
-        <w:tc>
-          <w:tcPr/>
-          <w:p>
-            <w:pPr>
-              <w:pStyle w:val="Compact"/>
-            </w:pPr>
-          </w:p>
-        </w:tc>
-      </w:tr>
-      <w:tr>
-        <w:tc>
-          <w:tcPr/>
-          <w:p>
-            <w:pPr>
-              <w:pStyle w:val="Compact"/>
-              <w:jc w:val="center"/>
-            </w:pPr>
-            <w:r>
-              <w:rPr>
-                <w:rStyle w:val="OperatorTok"/>
-              </w:rPr>
-              <w:t xml:space="preserve">!</w:t>
-            </w:r>
-          </w:p>
-        </w:tc>
-        <w:tc>
-          <w:tcPr/>
-          <w:p>
-            <w:pPr>
-              <w:pStyle w:val="Compact"/>
-              <w:jc w:val="center"/>
-            </w:pPr>
-            <w:r>
-              <w:t xml:space="preserve">is evaluated before</w:t>
-            </w:r>
-          </w:p>
-        </w:tc>
-      </w:tr>
-      <w:tr>
-        <w:tc>
-          <w:tcPr/>
-          <w:p>
-            <w:pPr>
-              <w:pStyle w:val="Compact"/>
-              <w:jc w:val="center"/>
-            </w:pPr>
-            <w:r>
-              <w:rPr>
-                <w:rStyle w:val="OperatorTok"/>
-              </w:rPr>
-              <w:t xml:space="preserve">*</w:t>
-            </w:r>
-            <w:r>
-              <w:t xml:space="preserve">,</w:t>
-            </w:r>
-            <w:r>
-              <w:t xml:space="preserve"> </w:t>
-            </w:r>
-            <w:r>
-              <w:rPr>
-                <w:rStyle w:val="OperatorTok"/>
-              </w:rPr>
-              <w:t xml:space="preserve">/</w:t>
-            </w:r>
-            <w:r>
-              <w:t xml:space="preserve">, and</w:t>
-            </w:r>
-            <w:r>
-              <w:t xml:space="preserve"> </w:t>
-            </w:r>
-            <w:r>
-              <w:rPr>
-                <w:rStyle w:val="OperatorTok"/>
-              </w:rPr>
-              <w:t xml:space="preserve">%</w:t>
-            </w:r>
-          </w:p>
-        </w:tc>
-        <w:tc>
-          <w:tcPr/>
-          <w:p>
-            <w:pPr>
-              <w:pStyle w:val="Compact"/>
-              <w:jc w:val="center"/>
-            </w:pPr>
-            <w:r>
-              <w:t xml:space="preserve">which are evaluated before</w:t>
-            </w:r>
-          </w:p>
-        </w:tc>
-      </w:tr>
-      <w:tr>
-        <w:tc>
-          <w:tcPr/>
-          <w:p>
-            <w:pPr>
-              <w:pStyle w:val="Compact"/>
-              <w:jc w:val="center"/>
-            </w:pPr>
-            <w:r>
-              <w:rPr>
-                <w:rStyle w:val="OperatorTok"/>
-              </w:rPr>
-              <w:t xml:space="preserve">+</w:t>
-            </w:r>
-            <w:r>
-              <w:t xml:space="preserve"> </w:t>
-            </w:r>
-            <w:r>
-              <w:t xml:space="preserve">and</w:t>
-            </w:r>
-            <w:r>
-              <w:t xml:space="preserve"> </w:t>
-            </w:r>
-            <w:r>
-              <w:rPr>
-                <w:rStyle w:val="OperatorTok"/>
-              </w:rPr>
-              <w:t xml:space="preserve">-</w:t>
-            </w:r>
-          </w:p>
-        </w:tc>
-        <w:tc>
-          <w:tcPr/>
-          <w:p>
-            <w:pPr>
-              <w:pStyle w:val="Compact"/>
-              <w:jc w:val="center"/>
-            </w:pPr>
-            <w:r>
-              <w:t xml:space="preserve">which are evaluated before</w:t>
-            </w:r>
-          </w:p>
-        </w:tc>
-      </w:tr>
-      <w:tr>
-        <w:tc>
-          <w:tcPr/>
-          <w:p>
-            <w:pPr>
-              <w:pStyle w:val="Compact"/>
-              <w:jc w:val="center"/>
-            </w:pPr>
-            <w:r>
-              <w:rPr>
-                <w:rStyle w:val="OperatorTok"/>
-              </w:rPr>
-              <w:t xml:space="preserve">&lt;</w:t>
-            </w:r>
-            <w:r>
-              <w:t xml:space="preserve">,</w:t>
-            </w:r>
-            <w:r>
-              <w:t xml:space="preserve"> </w:t>
-            </w:r>
-            <w:r>
-              <w:rPr>
-                <w:rStyle w:val="OperatorTok"/>
-              </w:rPr>
-              <w:t xml:space="preserve">&gt;</w:t>
-            </w:r>
-            <w:r>
-              <w:t xml:space="preserve">,</w:t>
-            </w:r>
-            <w:r>
-              <w:t xml:space="preserve"> </w:t>
-            </w:r>
-            <w:r>
-              <w:rPr>
-                <w:rStyle w:val="OperatorTok"/>
-              </w:rPr>
-              <w:t xml:space="preserve">&lt;=</w:t>
-            </w:r>
-            <w:r>
-              <w:t xml:space="preserve">, and</w:t>
-            </w:r>
-            <w:r>
-              <w:t xml:space="preserve"> </w:t>
-            </w:r>
-            <w:r>
-              <w:rPr>
-                <w:rStyle w:val="OperatorTok"/>
-              </w:rPr>
-              <w:t xml:space="preserve">&gt;=</w:t>
-            </w:r>
-          </w:p>
-        </w:tc>
-        <w:tc>
-          <w:tcPr/>
-          <w:p>
-            <w:pPr>
-              <w:pStyle w:val="Compact"/>
-              <w:jc w:val="center"/>
-            </w:pPr>
-            <w:r>
-              <w:t xml:space="preserve">which are evaluated before</w:t>
-            </w:r>
-          </w:p>
-        </w:tc>
-      </w:tr>
-      <w:tr>
-        <w:tc>
-          <w:tcPr/>
-          <w:p>
-            <w:pPr>
-              <w:pStyle w:val="Compact"/>
-              <w:jc w:val="center"/>
-            </w:pPr>
-            <w:r>
-              <w:rPr>
-                <w:rStyle w:val="OperatorTok"/>
-              </w:rPr>
-              <w:t xml:space="preserve">==</w:t>
-            </w:r>
-            <w:r>
-              <w:t xml:space="preserve"> </w:t>
-            </w:r>
-            <w:r>
-              <w:t xml:space="preserve">and</w:t>
-            </w:r>
-            <w:r>
-              <w:t xml:space="preserve"> </w:t>
-            </w:r>
-            <w:r>
-              <w:rPr>
-                <w:rStyle w:val="OperatorTok"/>
-              </w:rPr>
-              <w:t xml:space="preserve">!=</w:t>
-            </w:r>
-          </w:p>
-        </w:tc>
-        <w:tc>
-          <w:tcPr/>
-          <w:p>
-            <w:pPr>
-              <w:pStyle w:val="Compact"/>
-              <w:jc w:val="center"/>
-            </w:pPr>
-            <w:r>
-              <w:t xml:space="preserve">which are evaluated before</w:t>
-            </w:r>
-          </w:p>
-        </w:tc>
-      </w:tr>
-      <w:tr>
-        <w:tc>
-          <w:tcPr/>
-          <w:p>
-            <w:pPr>
-              <w:pStyle w:val="Compact"/>
-              <w:jc w:val="center"/>
-            </w:pPr>
-            <w:r>
-              <w:rPr>
-                <w:rStyle w:val="OperatorTok"/>
-              </w:rPr>
-              <w:t xml:space="preserve">&amp;&amp;</w:t>
-            </w:r>
-          </w:p>
-        </w:tc>
-        <w:tc>
-          <w:tcPr/>
-          <w:p>
-            <w:pPr>
-              <w:pStyle w:val="Compact"/>
-              <w:jc w:val="center"/>
-            </w:pPr>
-            <w:r>
-              <w:t xml:space="preserve">which is evaluated before</w:t>
-            </w:r>
-          </w:p>
-        </w:tc>
-      </w:tr>
-      <w:tr>
-        <w:tc>
-          <w:tcPr/>
-          <w:p>
-            <w:pPr>
-              <w:pStyle w:val="Compact"/>
-              <w:jc w:val="center"/>
-            </w:pPr>
-            <w:r>
-              <w:rPr>
-                <w:rStyle w:val="OperatorTok"/>
-              </w:rPr>
-              <w:t xml:space="preserve">||</w:t>
-            </w:r>
-          </w:p>
-        </w:tc>
-        <w:tc>
-          <w:tcPr/>
-          <w:p>
-            <w:pPr>
-              <w:pStyle w:val="Compact"/>
-              <w:jc w:val="center"/>
-            </w:pPr>
-            <w:r>
-              <w:t xml:space="preserve">which comes last.</w:t>
-            </w:r>
-          </w:p>
-        </w:tc>
-      </w:tr>
-    </w:tbl>
-    <w:p>
-      <w:pPr>
-        <w:pStyle w:val="BodyText"/>
-      </w:pPr>
-      <w:r>
-        <w:t xml:space="preserve">and that within those groups, operations are evaluated from left to right.</w:t>
+        <w:t xml:space="preserve">From higher precedence (that is, evaluated first) to lower precedence (that is, evaluated last), this order is:</w:t>
+      </w:r>
+      <w:r>
+        <w:t xml:space="preserve"> </w:t>
+      </w:r>
+      <w:r>
+        <w:rPr>
+          <w:rStyle w:val="OperatorTok"/>
+        </w:rPr>
+        <w:t xml:space="preserve">!</w:t>
+      </w:r>
+      <w:r>
+        <w:rPr>
+          <w:rStyle w:val="NormalTok"/>
+        </w:rPr>
+        <w:t xml:space="preserve"> </w:t>
+      </w:r>
+      <w:r>
+        <w:rPr>
+          <w:rStyle w:val="OperatorTok"/>
+        </w:rPr>
+        <w:t xml:space="preserve">(*</w:t>
+      </w:r>
+      <w:r>
+        <w:rPr>
+          <w:rStyle w:val="NormalTok"/>
+        </w:rPr>
+        <w:t xml:space="preserve"> </w:t>
+      </w:r>
+      <w:r>
+        <w:rPr>
+          <w:rStyle w:val="OperatorTok"/>
+        </w:rPr>
+        <w:t xml:space="preserve">/</w:t>
+      </w:r>
+      <w:r>
+        <w:rPr>
+          <w:rStyle w:val="NormalTok"/>
+        </w:rPr>
+        <w:t xml:space="preserve"> </w:t>
+      </w:r>
+      <w:r>
+        <w:rPr>
+          <w:rStyle w:val="OperatorTok"/>
+        </w:rPr>
+        <w:t xml:space="preserve">%)</w:t>
+      </w:r>
+      <w:r>
+        <w:rPr>
+          <w:rStyle w:val="NormalTok"/>
+        </w:rPr>
+        <w:t xml:space="preserve"> </w:t>
+      </w:r>
+      <w:r>
+        <w:rPr>
+          <w:rStyle w:val="OperatorTok"/>
+        </w:rPr>
+        <w:t xml:space="preserve">(+</w:t>
+      </w:r>
+      <w:r>
+        <w:rPr>
+          <w:rStyle w:val="NormalTok"/>
+        </w:rPr>
+        <w:t xml:space="preserve"> </w:t>
+      </w:r>
+      <w:r>
+        <w:rPr>
+          <w:rStyle w:val="OperatorTok"/>
+        </w:rPr>
+        <w:t xml:space="preserve">-)</w:t>
+      </w:r>
+      <w:r>
+        <w:rPr>
+          <w:rStyle w:val="NormalTok"/>
+        </w:rPr>
+        <w:t xml:space="preserve"> </w:t>
+      </w:r>
+      <w:r>
+        <w:rPr>
+          <w:rStyle w:val="OperatorTok"/>
+        </w:rPr>
+        <w:t xml:space="preserve">(&lt;</w:t>
+      </w:r>
+      <w:r>
+        <w:rPr>
+          <w:rStyle w:val="NormalTok"/>
+        </w:rPr>
+        <w:t xml:space="preserve"> </w:t>
+      </w:r>
+      <w:r>
+        <w:rPr>
+          <w:rStyle w:val="OperatorTok"/>
+        </w:rPr>
+        <w:t xml:space="preserve">&gt;</w:t>
+      </w:r>
+      <w:r>
+        <w:rPr>
+          <w:rStyle w:val="NormalTok"/>
+        </w:rPr>
+        <w:t xml:space="preserve"> </w:t>
+      </w:r>
+      <w:r>
+        <w:rPr>
+          <w:rStyle w:val="OperatorTok"/>
+        </w:rPr>
+        <w:t xml:space="preserve">&lt;=</w:t>
+      </w:r>
+      <w:r>
+        <w:rPr>
+          <w:rStyle w:val="NormalTok"/>
+        </w:rPr>
+        <w:t xml:space="preserve"> </w:t>
+      </w:r>
+      <w:r>
+        <w:rPr>
+          <w:rStyle w:val="OperatorTok"/>
+        </w:rPr>
+        <w:t xml:space="preserve">&gt;=)</w:t>
+      </w:r>
+      <w:r>
+        <w:rPr>
+          <w:rStyle w:val="NormalTok"/>
+        </w:rPr>
+        <w:t xml:space="preserve"> </w:t>
+      </w:r>
+      <w:r>
+        <w:rPr>
+          <w:rStyle w:val="OperatorTok"/>
+        </w:rPr>
+        <w:t xml:space="preserve">(==</w:t>
+      </w:r>
+      <w:r>
+        <w:rPr>
+          <w:rStyle w:val="NormalTok"/>
+        </w:rPr>
+        <w:t xml:space="preserve"> </w:t>
+      </w:r>
+      <w:r>
+        <w:rPr>
+          <w:rStyle w:val="OperatorTok"/>
+        </w:rPr>
+        <w:t xml:space="preserve">!=)</w:t>
+      </w:r>
+      <w:r>
+        <w:rPr>
+          <w:rStyle w:val="NormalTok"/>
+        </w:rPr>
+        <w:t xml:space="preserve"> </w:t>
+      </w:r>
+      <w:r>
+        <w:rPr>
+          <w:rStyle w:val="OperatorTok"/>
+        </w:rPr>
+        <w:t xml:space="preserve">&amp;&amp;</w:t>
+      </w:r>
+      <w:r>
+        <w:rPr>
+          <w:rStyle w:val="NormalTok"/>
+        </w:rPr>
+        <w:t xml:space="preserve"> </w:t>
+      </w:r>
+      <w:r>
+        <w:rPr>
+          <w:rStyle w:val="OperatorTok"/>
+        </w:rPr>
+        <w:t xml:space="preserve">||</w:t>
+      </w:r>
+      <w:r>
+        <w:t xml:space="preserve">.</w:t>
+      </w:r>
+      <w:r>
+        <w:t xml:space="preserve"> </w:t>
+      </w:r>
+      <w:r>
+        <w:t xml:space="preserve">Inside each group in parenthesis, operations are evaluated from left to right.</w:t>
       </w:r>
     </w:p>
     <w:p>

</xml_diff>

<commit_message>
Deploying to gh-pages from @ csci-1301/csci-1301.github.io@8946833e0136fdbd7227296266f62c013bde8a6b 🚀
</commit_message>
<xml_diff>
--- a/labs/Booleans/index.docx
+++ b/labs/Booleans/index.docx
@@ -28,7 +28,7 @@
         <w:pStyle w:val="Date"/>
       </w:pPr>
       <w:r>
-        <w:t xml:space="preserve">August  23, 2021 (02:48:07 PM)</w:t>
+        <w:t xml:space="preserve">August  26, 2021 (04:49:52 PM)</w:t>
       </w:r>
     </w:p>
     <w:sdt>
@@ -1870,42 +1870,13 @@
       <w:tblPr>
         <w:tblStyle w:val="Table"/>
         <w:tblW w:type="auto" w:w="0"/>
-        <w:tblLook w:firstRow="1" w:lastRow="0" w:firstColumn="0" w:lastColumn="0" w:noHBand="0" w:noVBand="0" w:val="0020"/>
+        <w:tblLook w:firstRow="0" w:lastRow="0" w:firstColumn="0" w:lastColumn="0" w:noHBand="0" w:noVBand="0" w:val="0000"/>
       </w:tblPr>
       <w:tblGrid>
         <w:gridCol w:w="2640"/>
         <w:gridCol w:w="2640"/>
         <w:gridCol w:w="2640"/>
       </w:tblGrid>
-      <w:tr>
-        <w:trPr>
-          <w:tblHeader w:val="true"/>
-        </w:trPr>
-        <w:tc>
-          <w:tcPr/>
-          <w:p>
-            <w:pPr>
-              <w:pStyle w:val="Compact"/>
-            </w:pPr>
-          </w:p>
-        </w:tc>
-        <w:tc>
-          <w:tcPr/>
-          <w:p>
-            <w:pPr>
-              <w:pStyle w:val="Compact"/>
-            </w:pPr>
-          </w:p>
-        </w:tc>
-        <w:tc>
-          <w:tcPr/>
-          <w:p>
-            <w:pPr>
-              <w:pStyle w:val="Compact"/>
-            </w:pPr>
-          </w:p>
-        </w:tc>
-      </w:tr>
       <w:tr>
         <w:tc>
           <w:tcPr/>

</xml_diff>

<commit_message>
Deploying to gh-pages from @ csci-1301/csci-1301.github.io@448dc272c4f9e12f4b0a6788cc5696af274878cd 🚀
</commit_message>
<xml_diff>
--- a/labs/Booleans/index.docx
+++ b/labs/Booleans/index.docx
@@ -28,7 +28,7 @@
         <w:pStyle w:val="Date"/>
       </w:pPr>
       <w:r>
-        <w:t xml:space="preserve">October  12, 2021 (01:47:40 AM)</w:t>
+        <w:t xml:space="preserve">October  12, 2021 (02:37:12 PM)</w:t>
       </w:r>
     </w:p>
     <w:sdt>
@@ -227,7 +227,7 @@
         <w:rPr>
           <w:rStyle w:val="StringTok"/>
         </w:rPr>
-        <w:t xml:space="preserve"> &amp;&amp;   ||</w:t>
+        <w:t xml:space="preserve"> &amp;&amp; </w:t>
       </w:r>
       <w:r>
         <w:rPr>
@@ -239,10 +239,70 @@
         <w:rPr>
           <w:rStyle w:val="StringTok"/>
         </w:rPr>
+        <w:t xml:space="preserve">||  "</w:t>
+      </w:r>
+      <w:r>
+        <w:rPr>
+          <w:rStyle w:val="NormalTok"/>
+        </w:rPr>
+        <w:t xml:space="preserve"> </w:t>
+      </w:r>
+      <w:r>
+        <w:rPr>
+          <w:rStyle w:val="OperatorTok"/>
+        </w:rPr>
+        <w:t xml:space="preserve">+</w:t>
+      </w:r>
+      <w:r>
+        <w:rPr>
+          <w:rStyle w:val="NormalTok"/>
+        </w:rPr>
+        <w:t xml:space="preserve"> </w:t>
+      </w:r>
+      <w:r>
+        <w:rPr>
+          <w:rStyle w:val="KeywordTok"/>
+        </w:rPr>
+        <w:t xml:space="preserve">true</w:t>
+      </w:r>
+      <w:r>
+        <w:rPr>
+          <w:rStyle w:val="NormalTok"/>
+        </w:rPr>
+        <w:t xml:space="preserve"> </w:t>
+      </w:r>
+      <w:r>
+        <w:rPr>
+          <w:rStyle w:val="OperatorTok"/>
+        </w:rPr>
+        <w:t xml:space="preserve">+</w:t>
+      </w:r>
+      <w:r>
+        <w:rPr>
+          <w:rStyle w:val="NormalTok"/>
+        </w:rPr>
+        <w:t xml:space="preserve"> </w:t>
+      </w:r>
+      <w:r>
+        <w:rPr>
+          <w:rStyle w:val="StringTok"/>
+        </w:rPr>
         <w:t xml:space="preserve">"</w:t>
       </w:r>
       <w:r>
         <w:rPr>
+          <w:rStyle w:val="SpecialCharTok"/>
+        </w:rPr>
+        <w:t xml:space="preserve">\t</w:t>
+      </w:r>
+      <w:r>
+        <w:rPr>
+          <w:rStyle w:val="StringTok"/>
+        </w:rPr>
+        <w:t xml:space="preserve">| "</w:t>
+      </w:r>
+      <w:r>
+        <w:rPr>
           <w:rStyle w:val="NormalTok"/>
         </w:rPr>
         <w:t xml:space="preserve"> </w:t>
@@ -263,10 +323,106 @@
         <w:rPr>
           <w:rStyle w:val="KeywordTok"/>
         </w:rPr>
+        <w:t xml:space="preserve">false</w:t>
+      </w:r>
+      <w:r>
+        <w:br/>
+      </w:r>
+      <w:r>
+        <w:rPr>
+          <w:rStyle w:val="OperatorTok"/>
+        </w:rPr>
+        <w:t xml:space="preserve">+</w:t>
+      </w:r>
+      <w:r>
+        <w:rPr>
+          <w:rStyle w:val="NormalTok"/>
+        </w:rPr>
+        <w:t xml:space="preserve"> </w:t>
+      </w:r>
+      <w:r>
+        <w:rPr>
+          <w:rStyle w:val="StringTok"/>
+        </w:rPr>
+        <w:t xml:space="preserve">"</w:t>
+      </w:r>
+      <w:r>
+        <w:rPr>
+          <w:rStyle w:val="SpecialCharTok"/>
+        </w:rPr>
+        <w:t xml:space="preserve">\n</w:t>
+      </w:r>
+      <w:r>
+        <w:rPr>
+          <w:rStyle w:val="StringTok"/>
+        </w:rPr>
+        <w:t xml:space="preserve">--------||--------------|--------"</w:t>
+      </w:r>
+      <w:r>
+        <w:br/>
+      </w:r>
+      <w:r>
+        <w:rPr>
+          <w:rStyle w:val="OperatorTok"/>
+        </w:rPr>
+        <w:t xml:space="preserve">+</w:t>
+      </w:r>
+      <w:r>
+        <w:rPr>
+          <w:rStyle w:val="NormalTok"/>
+        </w:rPr>
+        <w:t xml:space="preserve"> </w:t>
+      </w:r>
+      <w:r>
+        <w:rPr>
+          <w:rStyle w:val="StringTok"/>
+        </w:rPr>
+        <w:t xml:space="preserve">"</w:t>
+      </w:r>
+      <w:r>
+        <w:rPr>
+          <w:rStyle w:val="SpecialCharTok"/>
+        </w:rPr>
+        <w:t xml:space="preserve">\n</w:t>
+      </w:r>
+      <w:r>
+        <w:rPr>
+          <w:rStyle w:val="StringTok"/>
+        </w:rPr>
+        <w:t xml:space="preserve">"</w:t>
+      </w:r>
+      <w:r>
+        <w:rPr>
+          <w:rStyle w:val="NormalTok"/>
+        </w:rPr>
+        <w:t xml:space="preserve"> </w:t>
+      </w:r>
+      <w:r>
+        <w:rPr>
+          <w:rStyle w:val="OperatorTok"/>
+        </w:rPr>
+        <w:t xml:space="preserve">+</w:t>
+      </w:r>
+      <w:r>
+        <w:rPr>
+          <w:rStyle w:val="NormalTok"/>
+        </w:rPr>
+        <w:t xml:space="preserve"> </w:t>
+      </w:r>
+      <w:r>
+        <w:rPr>
+          <w:rStyle w:val="KeywordTok"/>
+        </w:rPr>
         <w:t xml:space="preserve">true</w:t>
       </w:r>
       <w:r>
         <w:rPr>
+          <w:rStyle w:val="NormalTok"/>
+        </w:rPr>
+        <w:t xml:space="preserve"> </w:t>
+      </w:r>
+      <w:r>
+        <w:rPr>
           <w:rStyle w:val="OperatorTok"/>
         </w:rPr>
         <w:t xml:space="preserve">+</w:t>
@@ -293,6 +449,102 @@
         <w:rPr>
           <w:rStyle w:val="StringTok"/>
         </w:rPr>
+        <w:t xml:space="preserve">||  "</w:t>
+      </w:r>
+      <w:r>
+        <w:rPr>
+          <w:rStyle w:val="NormalTok"/>
+        </w:rPr>
+        <w:t xml:space="preserve"> </w:t>
+      </w:r>
+      <w:r>
+        <w:rPr>
+          <w:rStyle w:val="OperatorTok"/>
+        </w:rPr>
+        <w:t xml:space="preserve">+</w:t>
+      </w:r>
+      <w:r>
+        <w:rPr>
+          <w:rStyle w:val="NormalTok"/>
+        </w:rPr>
+        <w:t xml:space="preserve"> </w:t>
+      </w:r>
+      <w:r>
+        <w:rPr>
+          <w:rStyle w:val="OperatorTok"/>
+        </w:rPr>
+        <w:t xml:space="preserve">(</w:t>
+      </w:r>
+      <w:r>
+        <w:rPr>
+          <w:rStyle w:val="KeywordTok"/>
+        </w:rPr>
+        <w:t xml:space="preserve">true</w:t>
+      </w:r>
+      <w:r>
+        <w:rPr>
+          <w:rStyle w:val="NormalTok"/>
+        </w:rPr>
+        <w:t xml:space="preserve"> </w:t>
+      </w:r>
+      <w:r>
+        <w:rPr>
+          <w:rStyle w:val="OperatorTok"/>
+        </w:rPr>
+        <w:t xml:space="preserve">&amp;&amp;</w:t>
+      </w:r>
+      <w:r>
+        <w:rPr>
+          <w:rStyle w:val="NormalTok"/>
+        </w:rPr>
+        <w:t xml:space="preserve"> </w:t>
+      </w:r>
+      <w:r>
+        <w:rPr>
+          <w:rStyle w:val="KeywordTok"/>
+        </w:rPr>
+        <w:t xml:space="preserve">true</w:t>
+      </w:r>
+      <w:r>
+        <w:rPr>
+          <w:rStyle w:val="OperatorTok"/>
+        </w:rPr>
+        <w:t xml:space="preserve">)</w:t>
+      </w:r>
+      <w:r>
+        <w:rPr>
+          <w:rStyle w:val="NormalTok"/>
+        </w:rPr>
+        <w:t xml:space="preserve"> </w:t>
+      </w:r>
+      <w:r>
+        <w:rPr>
+          <w:rStyle w:val="OperatorTok"/>
+        </w:rPr>
+        <w:t xml:space="preserve">+</w:t>
+      </w:r>
+      <w:r>
+        <w:rPr>
+          <w:rStyle w:val="NormalTok"/>
+        </w:rPr>
+        <w:t xml:space="preserve"> </w:t>
+      </w:r>
+      <w:r>
+        <w:rPr>
+          <w:rStyle w:val="StringTok"/>
+        </w:rPr>
+        <w:t xml:space="preserve">"</w:t>
+      </w:r>
+      <w:r>
+        <w:rPr>
+          <w:rStyle w:val="SpecialCharTok"/>
+        </w:rPr>
+        <w:t xml:space="preserve">\t</w:t>
+      </w:r>
+      <w:r>
+        <w:rPr>
+          <w:rStyle w:val="StringTok"/>
+        </w:rPr>
         <w:t xml:space="preserve">| "</w:t>
       </w:r>
       <w:r>
@@ -315,11 +567,47 @@
       </w:r>
       <w:r>
         <w:rPr>
+          <w:rStyle w:val="OperatorTok"/>
+        </w:rPr>
+        <w:t xml:space="preserve">(</w:t>
+      </w:r>
+      <w:r>
+        <w:rPr>
           <w:rStyle w:val="KeywordTok"/>
         </w:rPr>
+        <w:t xml:space="preserve">true</w:t>
+      </w:r>
+      <w:r>
+        <w:rPr>
+          <w:rStyle w:val="NormalTok"/>
+        </w:rPr>
+        <w:t xml:space="preserve"> </w:t>
+      </w:r>
+      <w:r>
+        <w:rPr>
+          <w:rStyle w:val="OperatorTok"/>
+        </w:rPr>
+        <w:t xml:space="preserve">&amp;&amp;</w:t>
+      </w:r>
+      <w:r>
+        <w:rPr>
+          <w:rStyle w:val="NormalTok"/>
+        </w:rPr>
+        <w:t xml:space="preserve"> </w:t>
+      </w:r>
+      <w:r>
+        <w:rPr>
+          <w:rStyle w:val="KeywordTok"/>
+        </w:rPr>
         <w:t xml:space="preserve">false</w:t>
       </w:r>
       <w:r>
+        <w:rPr>
+          <w:rStyle w:val="OperatorTok"/>
+        </w:rPr>
+        <w:t xml:space="preserve">)</w:t>
+      </w:r>
+      <w:r>
         <w:br/>
       </w:r>
       <w:r>
@@ -350,7 +638,223 @@
         <w:rPr>
           <w:rStyle w:val="StringTok"/>
         </w:rPr>
-        <w:t xml:space="preserve">------||------------|--------"</w:t>
+        <w:t xml:space="preserve">"</w:t>
+      </w:r>
+      <w:r>
+        <w:rPr>
+          <w:rStyle w:val="NormalTok"/>
+        </w:rPr>
+        <w:t xml:space="preserve"> </w:t>
+      </w:r>
+      <w:r>
+        <w:rPr>
+          <w:rStyle w:val="OperatorTok"/>
+        </w:rPr>
+        <w:t xml:space="preserve">+</w:t>
+      </w:r>
+      <w:r>
+        <w:rPr>
+          <w:rStyle w:val="NormalTok"/>
+        </w:rPr>
+        <w:t xml:space="preserve"> </w:t>
+      </w:r>
+      <w:r>
+        <w:rPr>
+          <w:rStyle w:val="KeywordTok"/>
+        </w:rPr>
+        <w:t xml:space="preserve">false</w:t>
+      </w:r>
+      <w:r>
+        <w:rPr>
+          <w:rStyle w:val="NormalTok"/>
+        </w:rPr>
+        <w:t xml:space="preserve"> </w:t>
+      </w:r>
+      <w:r>
+        <w:rPr>
+          <w:rStyle w:val="OperatorTok"/>
+        </w:rPr>
+        <w:t xml:space="preserve">+</w:t>
+      </w:r>
+      <w:r>
+        <w:rPr>
+          <w:rStyle w:val="NormalTok"/>
+        </w:rPr>
+        <w:t xml:space="preserve"> </w:t>
+      </w:r>
+      <w:r>
+        <w:rPr>
+          <w:rStyle w:val="StringTok"/>
+        </w:rPr>
+        <w:t xml:space="preserve">"</w:t>
+      </w:r>
+      <w:r>
+        <w:rPr>
+          <w:rStyle w:val="SpecialCharTok"/>
+        </w:rPr>
+        <w:t xml:space="preserve">\t</w:t>
+      </w:r>
+      <w:r>
+        <w:rPr>
+          <w:rStyle w:val="StringTok"/>
+        </w:rPr>
+        <w:t xml:space="preserve">||  "</w:t>
+      </w:r>
+      <w:r>
+        <w:rPr>
+          <w:rStyle w:val="NormalTok"/>
+        </w:rPr>
+        <w:t xml:space="preserve"> </w:t>
+      </w:r>
+      <w:r>
+        <w:rPr>
+          <w:rStyle w:val="OperatorTok"/>
+        </w:rPr>
+        <w:t xml:space="preserve">+</w:t>
+      </w:r>
+      <w:r>
+        <w:rPr>
+          <w:rStyle w:val="NormalTok"/>
+        </w:rPr>
+        <w:t xml:space="preserve"> </w:t>
+      </w:r>
+      <w:r>
+        <w:rPr>
+          <w:rStyle w:val="OperatorTok"/>
+        </w:rPr>
+        <w:t xml:space="preserve">(</w:t>
+      </w:r>
+      <w:r>
+        <w:rPr>
+          <w:rStyle w:val="KeywordTok"/>
+        </w:rPr>
+        <w:t xml:space="preserve">false</w:t>
+      </w:r>
+      <w:r>
+        <w:rPr>
+          <w:rStyle w:val="NormalTok"/>
+        </w:rPr>
+        <w:t xml:space="preserve"> </w:t>
+      </w:r>
+      <w:r>
+        <w:rPr>
+          <w:rStyle w:val="OperatorTok"/>
+        </w:rPr>
+        <w:t xml:space="preserve">&amp;&amp;</w:t>
+      </w:r>
+      <w:r>
+        <w:rPr>
+          <w:rStyle w:val="NormalTok"/>
+        </w:rPr>
+        <w:t xml:space="preserve"> </w:t>
+      </w:r>
+      <w:r>
+        <w:rPr>
+          <w:rStyle w:val="KeywordTok"/>
+        </w:rPr>
+        <w:t xml:space="preserve">true</w:t>
+      </w:r>
+      <w:r>
+        <w:rPr>
+          <w:rStyle w:val="OperatorTok"/>
+        </w:rPr>
+        <w:t xml:space="preserve">)</w:t>
+      </w:r>
+      <w:r>
+        <w:rPr>
+          <w:rStyle w:val="NormalTok"/>
+        </w:rPr>
+        <w:t xml:space="preserve"> </w:t>
+      </w:r>
+      <w:r>
+        <w:rPr>
+          <w:rStyle w:val="OperatorTok"/>
+        </w:rPr>
+        <w:t xml:space="preserve">+</w:t>
+      </w:r>
+      <w:r>
+        <w:rPr>
+          <w:rStyle w:val="NormalTok"/>
+        </w:rPr>
+        <w:t xml:space="preserve"> </w:t>
+      </w:r>
+      <w:r>
+        <w:rPr>
+          <w:rStyle w:val="StringTok"/>
+        </w:rPr>
+        <w:t xml:space="preserve">"</w:t>
+      </w:r>
+      <w:r>
+        <w:rPr>
+          <w:rStyle w:val="SpecialCharTok"/>
+        </w:rPr>
+        <w:t xml:space="preserve">\t</w:t>
+      </w:r>
+      <w:r>
+        <w:rPr>
+          <w:rStyle w:val="StringTok"/>
+        </w:rPr>
+        <w:t xml:space="preserve">| "</w:t>
+      </w:r>
+      <w:r>
+        <w:rPr>
+          <w:rStyle w:val="NormalTok"/>
+        </w:rPr>
+        <w:t xml:space="preserve"> </w:t>
+      </w:r>
+      <w:r>
+        <w:rPr>
+          <w:rStyle w:val="OperatorTok"/>
+        </w:rPr>
+        <w:t xml:space="preserve">+</w:t>
+      </w:r>
+      <w:r>
+        <w:rPr>
+          <w:rStyle w:val="NormalTok"/>
+        </w:rPr>
+        <w:t xml:space="preserve"> </w:t>
+      </w:r>
+      <w:r>
+        <w:rPr>
+          <w:rStyle w:val="OperatorTok"/>
+        </w:rPr>
+        <w:t xml:space="preserve">(</w:t>
+      </w:r>
+      <w:r>
+        <w:rPr>
+          <w:rStyle w:val="KeywordTok"/>
+        </w:rPr>
+        <w:t xml:space="preserve">false</w:t>
+      </w:r>
+      <w:r>
+        <w:rPr>
+          <w:rStyle w:val="NormalTok"/>
+        </w:rPr>
+        <w:t xml:space="preserve"> </w:t>
+      </w:r>
+      <w:r>
+        <w:rPr>
+          <w:rStyle w:val="OperatorTok"/>
+        </w:rPr>
+        <w:t xml:space="preserve">&amp;&amp;</w:t>
+      </w:r>
+      <w:r>
+        <w:rPr>
+          <w:rStyle w:val="NormalTok"/>
+        </w:rPr>
+        <w:t xml:space="preserve"> </w:t>
+      </w:r>
+      <w:r>
+        <w:rPr>
+          <w:rStyle w:val="KeywordTok"/>
+        </w:rPr>
+        <w:t xml:space="preserve">false</w:t>
+      </w:r>
+      <w:r>
+        <w:rPr>
+          <w:rStyle w:val="OperatorTok"/>
+        </w:rPr>
+        <w:t xml:space="preserve">)</w:t>
       </w:r>
       <w:r>
         <w:br/>
@@ -377,6 +881,18 @@
         <w:rPr>
           <w:rStyle w:val="SpecialCharTok"/>
         </w:rPr>
+        <w:t xml:space="preserve">\n\n</w:t>
+      </w:r>
+      <w:r>
+        <w:rPr>
+          <w:rStyle w:val="StringTok"/>
+        </w:rPr>
+        <w:t xml:space="preserve">*-*-*-*-*-*-*-*-*-*-*-*-*-*-*-*-*-*</w:t>
+      </w:r>
+      <w:r>
+        <w:rPr>
+          <w:rStyle w:val="SpecialCharTok"/>
+        </w:rPr>
         <w:t xml:space="preserve">\n</w:t>
       </w:r>
       <w:r>
@@ -387,9 +903,48 @@
       </w:r>
       <w:r>
         <w:rPr>
-          <w:rStyle w:val="NormalTok"/>
-        </w:rPr>
-        <w:t xml:space="preserve"> </w:t>
+          <w:rStyle w:val="OperatorTok"/>
+        </w:rPr>
+        <w:t xml:space="preserve">);</w:t>
+      </w:r>
+      <w:r>
+        <w:br/>
+      </w:r>
+      <w:r>
+        <w:br/>
+      </w:r>
+      <w:r>
+        <w:rPr>
+          <w:rStyle w:val="NormalTok"/>
+        </w:rPr>
+        <w:t xml:space="preserve">Console</w:t>
+      </w:r>
+      <w:r>
+        <w:rPr>
+          <w:rStyle w:val="OperatorTok"/>
+        </w:rPr>
+        <w:t xml:space="preserve">.</w:t>
+      </w:r>
+      <w:r>
+        <w:rPr>
+          <w:rStyle w:val="FunctionTok"/>
+        </w:rPr>
+        <w:t xml:space="preserve">WriteLine</w:t>
+      </w:r>
+      <w:r>
+        <w:rPr>
+          <w:rStyle w:val="OperatorTok"/>
+        </w:rPr>
+        <w:t xml:space="preserve">(</w:t>
+      </w:r>
+      <w:r>
+        <w:rPr>
+          <w:rStyle w:val="StringTok"/>
+        </w:rPr>
+        <w:t xml:space="preserve">"Negation (not, !) truth table:"</w:t>
+      </w:r>
+      <w:r>
+        <w:br/>
       </w:r>
       <w:r>
         <w:rPr>
@@ -405,6 +960,120 @@
       </w:r>
       <w:r>
         <w:rPr>
+          <w:rStyle w:val="StringTok"/>
+        </w:rPr>
+        <w:t xml:space="preserve">"</w:t>
+      </w:r>
+      <w:r>
+        <w:rPr>
+          <w:rStyle w:val="SpecialCharTok"/>
+        </w:rPr>
+        <w:t xml:space="preserve">\n\n</w:t>
+      </w:r>
+      <w:r>
+        <w:rPr>
+          <w:rStyle w:val="StringTok"/>
+        </w:rPr>
+        <w:t xml:space="preserve"> value </w:t>
+      </w:r>
+      <w:r>
+        <w:rPr>
+          <w:rStyle w:val="SpecialCharTok"/>
+        </w:rPr>
+        <w:t xml:space="preserve">\t</w:t>
+      </w:r>
+      <w:r>
+        <w:rPr>
+          <w:rStyle w:val="StringTok"/>
+        </w:rPr>
+        <w:t xml:space="preserve">||  ! "</w:t>
+      </w:r>
+      <w:r>
+        <w:br/>
+      </w:r>
+      <w:r>
+        <w:rPr>
+          <w:rStyle w:val="OperatorTok"/>
+        </w:rPr>
+        <w:t xml:space="preserve">+</w:t>
+      </w:r>
+      <w:r>
+        <w:rPr>
+          <w:rStyle w:val="NormalTok"/>
+        </w:rPr>
+        <w:t xml:space="preserve"> </w:t>
+      </w:r>
+      <w:r>
+        <w:rPr>
+          <w:rStyle w:val="StringTok"/>
+        </w:rPr>
+        <w:t xml:space="preserve">"</w:t>
+      </w:r>
+      <w:r>
+        <w:rPr>
+          <w:rStyle w:val="SpecialCharTok"/>
+        </w:rPr>
+        <w:t xml:space="preserve">\n</w:t>
+      </w:r>
+      <w:r>
+        <w:rPr>
+          <w:rStyle w:val="StringTok"/>
+        </w:rPr>
+        <w:t xml:space="preserve">--------||----------"</w:t>
+      </w:r>
+      <w:r>
+        <w:br/>
+      </w:r>
+      <w:r>
+        <w:rPr>
+          <w:rStyle w:val="OperatorTok"/>
+        </w:rPr>
+        <w:t xml:space="preserve">+</w:t>
+      </w:r>
+      <w:r>
+        <w:rPr>
+          <w:rStyle w:val="NormalTok"/>
+        </w:rPr>
+        <w:t xml:space="preserve"> </w:t>
+      </w:r>
+      <w:r>
+        <w:rPr>
+          <w:rStyle w:val="StringTok"/>
+        </w:rPr>
+        <w:t xml:space="preserve">"</w:t>
+      </w:r>
+      <w:r>
+        <w:rPr>
+          <w:rStyle w:val="SpecialCharTok"/>
+        </w:rPr>
+        <w:t xml:space="preserve">\n</w:t>
+      </w:r>
+      <w:r>
+        <w:rPr>
+          <w:rStyle w:val="StringTok"/>
+        </w:rPr>
+        <w:t xml:space="preserve">"</w:t>
+      </w:r>
+      <w:r>
+        <w:rPr>
+          <w:rStyle w:val="NormalTok"/>
+        </w:rPr>
+        <w:t xml:space="preserve"> </w:t>
+      </w:r>
+      <w:r>
+        <w:rPr>
+          <w:rStyle w:val="OperatorTok"/>
+        </w:rPr>
+        <w:t xml:space="preserve">+</w:t>
+      </w:r>
+      <w:r>
+        <w:rPr>
+          <w:rStyle w:val="NormalTok"/>
+        </w:rPr>
+        <w:t xml:space="preserve"> </w:t>
+      </w:r>
+      <w:r>
+        <w:rPr>
           <w:rStyle w:val="KeywordTok"/>
         </w:rPr>
         <w:t xml:space="preserve">true</w:t>
@@ -431,7 +1100,7 @@
         <w:rPr>
           <w:rStyle w:val="StringTok"/>
         </w:rPr>
-        <w:t xml:space="preserve">"  ||</w:t>
+        <w:t xml:space="preserve">"</w:t>
       </w:r>
       <w:r>
         <w:rPr>
@@ -443,10 +1112,67 @@
         <w:rPr>
           <w:rStyle w:val="StringTok"/>
         </w:rPr>
+        <w:t xml:space="preserve">||  "</w:t>
+      </w:r>
+      <w:r>
+        <w:rPr>
+          <w:rStyle w:val="NormalTok"/>
+        </w:rPr>
+        <w:t xml:space="preserve"> </w:t>
+      </w:r>
+      <w:r>
+        <w:rPr>
+          <w:rStyle w:val="OperatorTok"/>
+        </w:rPr>
+        <w:t xml:space="preserve">+</w:t>
+      </w:r>
+      <w:r>
+        <w:rPr>
+          <w:rStyle w:val="NormalTok"/>
+        </w:rPr>
+        <w:t xml:space="preserve"> </w:t>
+      </w:r>
+      <w:r>
+        <w:rPr>
+          <w:rStyle w:val="KeywordTok"/>
+        </w:rPr>
+        <w:t xml:space="preserve">false</w:t>
+      </w:r>
+      <w:r>
+        <w:br/>
+      </w:r>
+      <w:r>
+        <w:rPr>
+          <w:rStyle w:val="OperatorTok"/>
+        </w:rPr>
+        <w:t xml:space="preserve">+</w:t>
+      </w:r>
+      <w:r>
+        <w:rPr>
+          <w:rStyle w:val="NormalTok"/>
+        </w:rPr>
+        <w:t xml:space="preserve"> </w:t>
+      </w:r>
+      <w:r>
+        <w:rPr>
+          <w:rStyle w:val="StringTok"/>
+        </w:rPr>
         <w:t xml:space="preserve">"</w:t>
       </w:r>
       <w:r>
         <w:rPr>
+          <w:rStyle w:val="SpecialCharTok"/>
+        </w:rPr>
+        <w:t xml:space="preserve">\n</w:t>
+      </w:r>
+      <w:r>
+        <w:rPr>
+          <w:rStyle w:val="StringTok"/>
+        </w:rPr>
+        <w:t xml:space="preserve">"</w:t>
+      </w:r>
+      <w:r>
+        <w:rPr>
           <w:rStyle w:val="NormalTok"/>
         </w:rPr>
         <w:t xml:space="preserve"> </w:t>
@@ -467,7 +1193,7 @@
         <w:rPr>
           <w:rStyle w:val="OperatorTok"/>
         </w:rPr>
-        <w:t xml:space="preserve">(</w:t>
+        <w:t xml:space="preserve">(!</w:t>
       </w:r>
       <w:r>
         <w:rPr>
@@ -477,33 +1203,21 @@
       </w:r>
       <w:r>
         <w:rPr>
-          <w:rStyle w:val="NormalTok"/>
-        </w:rPr>
-        <w:t xml:space="preserve"> </w:t>
-      </w:r>
-      <w:r>
-        <w:rPr>
-          <w:rStyle w:val="OperatorTok"/>
-        </w:rPr>
-        <w:t xml:space="preserve">&amp;&amp;</w:t>
-      </w:r>
-      <w:r>
-        <w:rPr>
-          <w:rStyle w:val="NormalTok"/>
-        </w:rPr>
-        <w:t xml:space="preserve"> </w:t>
-      </w:r>
-      <w:r>
-        <w:rPr>
-          <w:rStyle w:val="KeywordTok"/>
-        </w:rPr>
-        <w:t xml:space="preserve">true</w:t>
-      </w:r>
-      <w:r>
-        <w:rPr>
-          <w:rStyle w:val="OperatorTok"/>
-        </w:rPr>
-        <w:t xml:space="preserve">)+</w:t>
+          <w:rStyle w:val="OperatorTok"/>
+        </w:rPr>
+        <w:t xml:space="preserve">)</w:t>
+      </w:r>
+      <w:r>
+        <w:rPr>
+          <w:rStyle w:val="NormalTok"/>
+        </w:rPr>
+        <w:t xml:space="preserve"> </w:t>
+      </w:r>
+      <w:r>
+        <w:rPr>
+          <w:rStyle w:val="OperatorTok"/>
+        </w:rPr>
+        <w:t xml:space="preserve">+</w:t>
       </w:r>
       <w:r>
         <w:rPr>
@@ -527,709 +1241,7 @@
         <w:rPr>
           <w:rStyle w:val="StringTok"/>
         </w:rPr>
-        <w:t xml:space="preserve">| "</w:t>
-      </w:r>
-      <w:r>
-        <w:rPr>
-          <w:rStyle w:val="NormalTok"/>
-        </w:rPr>
-        <w:t xml:space="preserve"> </w:t>
-      </w:r>
-      <w:r>
-        <w:rPr>
-          <w:rStyle w:val="OperatorTok"/>
-        </w:rPr>
-        <w:t xml:space="preserve">+</w:t>
-      </w:r>
-      <w:r>
-        <w:rPr>
-          <w:rStyle w:val="NormalTok"/>
-        </w:rPr>
-        <w:t xml:space="preserve"> </w:t>
-      </w:r>
-      <w:r>
-        <w:rPr>
-          <w:rStyle w:val="OperatorTok"/>
-        </w:rPr>
-        <w:t xml:space="preserve">(</w:t>
-      </w:r>
-      <w:r>
-        <w:rPr>
-          <w:rStyle w:val="KeywordTok"/>
-        </w:rPr>
-        <w:t xml:space="preserve">true</w:t>
-      </w:r>
-      <w:r>
-        <w:rPr>
-          <w:rStyle w:val="NormalTok"/>
-        </w:rPr>
-        <w:t xml:space="preserve"> </w:t>
-      </w:r>
-      <w:r>
-        <w:rPr>
-          <w:rStyle w:val="OperatorTok"/>
-        </w:rPr>
-        <w:t xml:space="preserve">&amp;&amp;</w:t>
-      </w:r>
-      <w:r>
-        <w:rPr>
-          <w:rStyle w:val="NormalTok"/>
-        </w:rPr>
-        <w:t xml:space="preserve"> </w:t>
-      </w:r>
-      <w:r>
-        <w:rPr>
-          <w:rStyle w:val="KeywordTok"/>
-        </w:rPr>
-        <w:t xml:space="preserve">false</w:t>
-      </w:r>
-      <w:r>
-        <w:rPr>
-          <w:rStyle w:val="OperatorTok"/>
-        </w:rPr>
-        <w:t xml:space="preserve">)</w:t>
-      </w:r>
-      <w:r>
-        <w:br/>
-      </w:r>
-      <w:r>
-        <w:rPr>
-          <w:rStyle w:val="OperatorTok"/>
-        </w:rPr>
-        <w:t xml:space="preserve">+</w:t>
-      </w:r>
-      <w:r>
-        <w:rPr>
-          <w:rStyle w:val="NormalTok"/>
-        </w:rPr>
-        <w:t xml:space="preserve"> </w:t>
-      </w:r>
-      <w:r>
-        <w:rPr>
-          <w:rStyle w:val="StringTok"/>
-        </w:rPr>
-        <w:t xml:space="preserve">"</w:t>
-      </w:r>
-      <w:r>
-        <w:rPr>
-          <w:rStyle w:val="SpecialCharTok"/>
-        </w:rPr>
-        <w:t xml:space="preserve">\n</w:t>
-      </w:r>
-      <w:r>
-        <w:rPr>
-          <w:rStyle w:val="StringTok"/>
-        </w:rPr>
-        <w:t xml:space="preserve">"</w:t>
-      </w:r>
-      <w:r>
-        <w:rPr>
-          <w:rStyle w:val="NormalTok"/>
-        </w:rPr>
-        <w:t xml:space="preserve"> </w:t>
-      </w:r>
-      <w:r>
-        <w:rPr>
-          <w:rStyle w:val="OperatorTok"/>
-        </w:rPr>
-        <w:t xml:space="preserve">+</w:t>
-      </w:r>
-      <w:r>
-        <w:rPr>
-          <w:rStyle w:val="NormalTok"/>
-        </w:rPr>
-        <w:t xml:space="preserve"> </w:t>
-      </w:r>
-      <w:r>
-        <w:rPr>
-          <w:rStyle w:val="KeywordTok"/>
-        </w:rPr>
-        <w:t xml:space="preserve">false</w:t>
-      </w:r>
-      <w:r>
-        <w:rPr>
-          <w:rStyle w:val="OperatorTok"/>
-        </w:rPr>
-        <w:t xml:space="preserve">+</w:t>
-      </w:r>
-      <w:r>
-        <w:rPr>
-          <w:rStyle w:val="NormalTok"/>
-        </w:rPr>
-        <w:t xml:space="preserve"> </w:t>
-      </w:r>
-      <w:r>
-        <w:rPr>
-          <w:rStyle w:val="StringTok"/>
-        </w:rPr>
-        <w:t xml:space="preserve">" ||</w:t>
-      </w:r>
-      <w:r>
-        <w:rPr>
-          <w:rStyle w:val="SpecialCharTok"/>
-        </w:rPr>
-        <w:t xml:space="preserve">\t</w:t>
-      </w:r>
-      <w:r>
-        <w:rPr>
-          <w:rStyle w:val="StringTok"/>
-        </w:rPr>
-        <w:t xml:space="preserve">"</w:t>
-      </w:r>
-      <w:r>
-        <w:rPr>
-          <w:rStyle w:val="NormalTok"/>
-        </w:rPr>
-        <w:t xml:space="preserve"> </w:t>
-      </w:r>
-      <w:r>
-        <w:rPr>
-          <w:rStyle w:val="OperatorTok"/>
-        </w:rPr>
-        <w:t xml:space="preserve">+</w:t>
-      </w:r>
-      <w:r>
-        <w:rPr>
-          <w:rStyle w:val="NormalTok"/>
-        </w:rPr>
-        <w:t xml:space="preserve"> </w:t>
-      </w:r>
-      <w:r>
-        <w:rPr>
-          <w:rStyle w:val="OperatorTok"/>
-        </w:rPr>
-        <w:t xml:space="preserve">(</w:t>
-      </w:r>
-      <w:r>
-        <w:rPr>
-          <w:rStyle w:val="KeywordTok"/>
-        </w:rPr>
-        <w:t xml:space="preserve">false</w:t>
-      </w:r>
-      <w:r>
-        <w:rPr>
-          <w:rStyle w:val="NormalTok"/>
-        </w:rPr>
-        <w:t xml:space="preserve"> </w:t>
-      </w:r>
-      <w:r>
-        <w:rPr>
-          <w:rStyle w:val="OperatorTok"/>
-        </w:rPr>
-        <w:t xml:space="preserve">&amp;&amp;</w:t>
-      </w:r>
-      <w:r>
-        <w:rPr>
-          <w:rStyle w:val="NormalTok"/>
-        </w:rPr>
-        <w:t xml:space="preserve"> </w:t>
-      </w:r>
-      <w:r>
-        <w:rPr>
-          <w:rStyle w:val="KeywordTok"/>
-        </w:rPr>
-        <w:t xml:space="preserve">true</w:t>
-      </w:r>
-      <w:r>
-        <w:rPr>
-          <w:rStyle w:val="OperatorTok"/>
-        </w:rPr>
-        <w:t xml:space="preserve">)+</w:t>
-      </w:r>
-      <w:r>
-        <w:rPr>
-          <w:rStyle w:val="NormalTok"/>
-        </w:rPr>
-        <w:t xml:space="preserve"> </w:t>
-      </w:r>
-      <w:r>
-        <w:rPr>
-          <w:rStyle w:val="StringTok"/>
-        </w:rPr>
-        <w:t xml:space="preserve">"</w:t>
-      </w:r>
-      <w:r>
-        <w:rPr>
-          <w:rStyle w:val="SpecialCharTok"/>
-        </w:rPr>
-        <w:t xml:space="preserve">\t</w:t>
-      </w:r>
-      <w:r>
-        <w:rPr>
-          <w:rStyle w:val="StringTok"/>
-        </w:rPr>
-        <w:t xml:space="preserve">| "</w:t>
-      </w:r>
-      <w:r>
-        <w:rPr>
-          <w:rStyle w:val="NormalTok"/>
-        </w:rPr>
-        <w:t xml:space="preserve"> </w:t>
-      </w:r>
-      <w:r>
-        <w:rPr>
-          <w:rStyle w:val="OperatorTok"/>
-        </w:rPr>
-        <w:t xml:space="preserve">+</w:t>
-      </w:r>
-      <w:r>
-        <w:rPr>
-          <w:rStyle w:val="NormalTok"/>
-        </w:rPr>
-        <w:t xml:space="preserve"> </w:t>
-      </w:r>
-      <w:r>
-        <w:rPr>
-          <w:rStyle w:val="OperatorTok"/>
-        </w:rPr>
-        <w:t xml:space="preserve">(</w:t>
-      </w:r>
-      <w:r>
-        <w:rPr>
-          <w:rStyle w:val="KeywordTok"/>
-        </w:rPr>
-        <w:t xml:space="preserve">false</w:t>
-      </w:r>
-      <w:r>
-        <w:rPr>
-          <w:rStyle w:val="NormalTok"/>
-        </w:rPr>
-        <w:t xml:space="preserve"> </w:t>
-      </w:r>
-      <w:r>
-        <w:rPr>
-          <w:rStyle w:val="OperatorTok"/>
-        </w:rPr>
-        <w:t xml:space="preserve">&amp;&amp;</w:t>
-      </w:r>
-      <w:r>
-        <w:rPr>
-          <w:rStyle w:val="NormalTok"/>
-        </w:rPr>
-        <w:t xml:space="preserve"> </w:t>
-      </w:r>
-      <w:r>
-        <w:rPr>
-          <w:rStyle w:val="KeywordTok"/>
-        </w:rPr>
-        <w:t xml:space="preserve">false</w:t>
-      </w:r>
-      <w:r>
-        <w:rPr>
-          <w:rStyle w:val="OperatorTok"/>
-        </w:rPr>
-        <w:t xml:space="preserve">)</w:t>
-      </w:r>
-      <w:r>
-        <w:br/>
-      </w:r>
-      <w:r>
-        <w:rPr>
-          <w:rStyle w:val="OperatorTok"/>
-        </w:rPr>
-        <w:t xml:space="preserve">+</w:t>
-      </w:r>
-      <w:r>
-        <w:rPr>
-          <w:rStyle w:val="NormalTok"/>
-        </w:rPr>
-        <w:t xml:space="preserve"> </w:t>
-      </w:r>
-      <w:r>
-        <w:rPr>
-          <w:rStyle w:val="StringTok"/>
-        </w:rPr>
-        <w:t xml:space="preserve">"</w:t>
-      </w:r>
-      <w:r>
-        <w:rPr>
-          <w:rStyle w:val="SpecialCharTok"/>
-        </w:rPr>
-        <w:t xml:space="preserve">\n\n</w:t>
-      </w:r>
-      <w:r>
-        <w:rPr>
-          <w:rStyle w:val="StringTok"/>
-        </w:rPr>
-        <w:t xml:space="preserve">*-*-*-*-*-*-*-*-*-*-*-*-*-*-*-*-*-*</w:t>
-      </w:r>
-      <w:r>
-        <w:rPr>
-          <w:rStyle w:val="SpecialCharTok"/>
-        </w:rPr>
-        <w:t xml:space="preserve">\n</w:t>
-      </w:r>
-      <w:r>
-        <w:rPr>
-          <w:rStyle w:val="StringTok"/>
-        </w:rPr>
-        <w:t xml:space="preserve">"</w:t>
-      </w:r>
-      <w:r>
-        <w:rPr>
-          <w:rStyle w:val="OperatorTok"/>
-        </w:rPr>
-        <w:t xml:space="preserve">);</w:t>
-      </w:r>
-      <w:r>
-        <w:br/>
-      </w:r>
-      <w:r>
-        <w:br/>
-      </w:r>
-      <w:r>
-        <w:rPr>
-          <w:rStyle w:val="NormalTok"/>
-        </w:rPr>
-        <w:t xml:space="preserve">Console</w:t>
-      </w:r>
-      <w:r>
-        <w:rPr>
-          <w:rStyle w:val="OperatorTok"/>
-        </w:rPr>
-        <w:t xml:space="preserve">.</w:t>
-      </w:r>
-      <w:r>
-        <w:rPr>
-          <w:rStyle w:val="FunctionTok"/>
-        </w:rPr>
-        <w:t xml:space="preserve">WriteLine</w:t>
-      </w:r>
-      <w:r>
-        <w:rPr>
-          <w:rStyle w:val="OperatorTok"/>
-        </w:rPr>
-        <w:t xml:space="preserve">(</w:t>
-      </w:r>
-      <w:r>
-        <w:rPr>
-          <w:rStyle w:val="StringTok"/>
-        </w:rPr>
-        <w:t xml:space="preserve">"Negation (not, !) truth table:"</w:t>
-      </w:r>
-      <w:r>
-        <w:br/>
-      </w:r>
-      <w:r>
-        <w:rPr>
-          <w:rStyle w:val="OperatorTok"/>
-        </w:rPr>
-        <w:t xml:space="preserve">+</w:t>
-      </w:r>
-      <w:r>
-        <w:rPr>
-          <w:rStyle w:val="NormalTok"/>
-        </w:rPr>
-        <w:t xml:space="preserve"> </w:t>
-      </w:r>
-      <w:r>
-        <w:rPr>
-          <w:rStyle w:val="StringTok"/>
-        </w:rPr>
-        <w:t xml:space="preserve">"</w:t>
-      </w:r>
-      <w:r>
-        <w:rPr>
-          <w:rStyle w:val="SpecialCharTok"/>
-        </w:rPr>
-        <w:t xml:space="preserve">\n\n</w:t>
-      </w:r>
-      <w:r>
-        <w:rPr>
-          <w:rStyle w:val="StringTok"/>
-        </w:rPr>
-        <w:t xml:space="preserve"> value   ||</w:t>
-      </w:r>
-      <w:r>
-        <w:rPr>
-          <w:rStyle w:val="SpecialCharTok"/>
-        </w:rPr>
-        <w:t xml:space="preserve">\t</w:t>
-      </w:r>
-      <w:r>
-        <w:rPr>
-          <w:rStyle w:val="StringTok"/>
-        </w:rPr>
-        <w:t xml:space="preserve"> ! </w:t>
-      </w:r>
-      <w:r>
-        <w:rPr>
-          <w:rStyle w:val="SpecialCharTok"/>
-        </w:rPr>
-        <w:t xml:space="preserve">\t</w:t>
-      </w:r>
-      <w:r>
-        <w:rPr>
-          <w:rStyle w:val="StringTok"/>
-        </w:rPr>
-        <w:t xml:space="preserve"> "</w:t>
-      </w:r>
-      <w:r>
-        <w:rPr>
-          <w:rStyle w:val="NormalTok"/>
-        </w:rPr>
-        <w:t xml:space="preserve"> </w:t>
-      </w:r>
-      <w:r>
-        <w:br/>
-      </w:r>
-      <w:r>
-        <w:rPr>
-          <w:rStyle w:val="OperatorTok"/>
-        </w:rPr>
-        <w:t xml:space="preserve">+</w:t>
-      </w:r>
-      <w:r>
-        <w:rPr>
-          <w:rStyle w:val="NormalTok"/>
-        </w:rPr>
-        <w:t xml:space="preserve"> </w:t>
-      </w:r>
-      <w:r>
-        <w:rPr>
-          <w:rStyle w:val="StringTok"/>
-        </w:rPr>
-        <w:t xml:space="preserve">"</w:t>
-      </w:r>
-      <w:r>
-        <w:rPr>
-          <w:rStyle w:val="SpecialCharTok"/>
-        </w:rPr>
-        <w:t xml:space="preserve">\n</w:t>
-      </w:r>
-      <w:r>
-        <w:rPr>
-          <w:rStyle w:val="StringTok"/>
-        </w:rPr>
-        <w:t xml:space="preserve">---------||------"</w:t>
-      </w:r>
-      <w:r>
-        <w:br/>
-      </w:r>
-      <w:r>
-        <w:rPr>
-          <w:rStyle w:val="OperatorTok"/>
-        </w:rPr>
-        <w:t xml:space="preserve">+</w:t>
-      </w:r>
-      <w:r>
-        <w:rPr>
-          <w:rStyle w:val="NormalTok"/>
-        </w:rPr>
-        <w:t xml:space="preserve"> </w:t>
-      </w:r>
-      <w:r>
-        <w:rPr>
-          <w:rStyle w:val="StringTok"/>
-        </w:rPr>
-        <w:t xml:space="preserve">"</w:t>
-      </w:r>
-      <w:r>
-        <w:rPr>
-          <w:rStyle w:val="SpecialCharTok"/>
-        </w:rPr>
-        <w:t xml:space="preserve">\n</w:t>
-      </w:r>
-      <w:r>
-        <w:rPr>
-          <w:rStyle w:val="StringTok"/>
-        </w:rPr>
-        <w:t xml:space="preserve">"</w:t>
-      </w:r>
-      <w:r>
-        <w:rPr>
-          <w:rStyle w:val="NormalTok"/>
-        </w:rPr>
-        <w:t xml:space="preserve"> </w:t>
-      </w:r>
-      <w:r>
-        <w:rPr>
-          <w:rStyle w:val="OperatorTok"/>
-        </w:rPr>
-        <w:t xml:space="preserve">+</w:t>
-      </w:r>
-      <w:r>
-        <w:rPr>
-          <w:rStyle w:val="NormalTok"/>
-        </w:rPr>
-        <w:t xml:space="preserve"> </w:t>
-      </w:r>
-      <w:r>
-        <w:rPr>
-          <w:rStyle w:val="KeywordTok"/>
-        </w:rPr>
-        <w:t xml:space="preserve">true</w:t>
-      </w:r>
-      <w:r>
-        <w:rPr>
-          <w:rStyle w:val="OperatorTok"/>
-        </w:rPr>
-        <w:t xml:space="preserve">+</w:t>
-      </w:r>
-      <w:r>
-        <w:rPr>
-          <w:rStyle w:val="NormalTok"/>
-        </w:rPr>
-        <w:t xml:space="preserve"> </w:t>
-      </w:r>
-      <w:r>
-        <w:rPr>
-          <w:rStyle w:val="StringTok"/>
-        </w:rPr>
-        <w:t xml:space="preserve">"</w:t>
-      </w:r>
-      <w:r>
-        <w:rPr>
-          <w:rStyle w:val="SpecialCharTok"/>
-        </w:rPr>
-        <w:t xml:space="preserve">\t</w:t>
-      </w:r>
-      <w:r>
-        <w:rPr>
-          <w:rStyle w:val="StringTok"/>
-        </w:rPr>
-        <w:t xml:space="preserve"> ||</w:t>
-      </w:r>
-      <w:r>
-        <w:rPr>
-          <w:rStyle w:val="SpecialCharTok"/>
-        </w:rPr>
-        <w:t xml:space="preserve">\t</w:t>
-      </w:r>
-      <w:r>
-        <w:rPr>
-          <w:rStyle w:val="StringTok"/>
-        </w:rPr>
-        <w:t xml:space="preserve">"</w:t>
-      </w:r>
-      <w:r>
-        <w:rPr>
-          <w:rStyle w:val="NormalTok"/>
-        </w:rPr>
-        <w:t xml:space="preserve"> </w:t>
-      </w:r>
-      <w:r>
-        <w:rPr>
-          <w:rStyle w:val="OperatorTok"/>
-        </w:rPr>
-        <w:t xml:space="preserve">+</w:t>
-      </w:r>
-      <w:r>
-        <w:rPr>
-          <w:rStyle w:val="NormalTok"/>
-        </w:rPr>
-        <w:t xml:space="preserve"> </w:t>
-      </w:r>
-      <w:r>
-        <w:rPr>
-          <w:rStyle w:val="KeywordTok"/>
-        </w:rPr>
-        <w:t xml:space="preserve">false</w:t>
-      </w:r>
-      <w:r>
-        <w:br/>
-      </w:r>
-      <w:r>
-        <w:rPr>
-          <w:rStyle w:val="OperatorTok"/>
-        </w:rPr>
-        <w:t xml:space="preserve">+</w:t>
-      </w:r>
-      <w:r>
-        <w:rPr>
-          <w:rStyle w:val="NormalTok"/>
-        </w:rPr>
-        <w:t xml:space="preserve"> </w:t>
-      </w:r>
-      <w:r>
-        <w:rPr>
-          <w:rStyle w:val="StringTok"/>
-        </w:rPr>
-        <w:t xml:space="preserve">"</w:t>
-      </w:r>
-      <w:r>
-        <w:rPr>
-          <w:rStyle w:val="SpecialCharTok"/>
-        </w:rPr>
-        <w:t xml:space="preserve">\n</w:t>
-      </w:r>
-      <w:r>
-        <w:rPr>
-          <w:rStyle w:val="StringTok"/>
-        </w:rPr>
-        <w:t xml:space="preserve">"</w:t>
-      </w:r>
-      <w:r>
-        <w:rPr>
-          <w:rStyle w:val="NormalTok"/>
-        </w:rPr>
-        <w:t xml:space="preserve"> </w:t>
-      </w:r>
-      <w:r>
-        <w:rPr>
-          <w:rStyle w:val="OperatorTok"/>
-        </w:rPr>
-        <w:t xml:space="preserve">+</w:t>
-      </w:r>
-      <w:r>
-        <w:rPr>
-          <w:rStyle w:val="NormalTok"/>
-        </w:rPr>
-        <w:t xml:space="preserve"> </w:t>
-      </w:r>
-      <w:r>
-        <w:rPr>
-          <w:rStyle w:val="OperatorTok"/>
-        </w:rPr>
-        <w:t xml:space="preserve">(!</w:t>
-      </w:r>
-      <w:r>
-        <w:rPr>
-          <w:rStyle w:val="KeywordTok"/>
-        </w:rPr>
-        <w:t xml:space="preserve">true</w:t>
-      </w:r>
-      <w:r>
-        <w:rPr>
-          <w:rStyle w:val="OperatorTok"/>
-        </w:rPr>
-        <w:t xml:space="preserve">)+</w:t>
-      </w:r>
-      <w:r>
-        <w:rPr>
-          <w:rStyle w:val="NormalTok"/>
-        </w:rPr>
-        <w:t xml:space="preserve"> </w:t>
-      </w:r>
-      <w:r>
-        <w:rPr>
-          <w:rStyle w:val="StringTok"/>
-        </w:rPr>
-        <w:t xml:space="preserve">"</w:t>
-      </w:r>
-      <w:r>
-        <w:rPr>
-          <w:rStyle w:val="SpecialCharTok"/>
-        </w:rPr>
-        <w:t xml:space="preserve">\t</w:t>
-      </w:r>
-      <w:r>
-        <w:rPr>
-          <w:rStyle w:val="StringTok"/>
-        </w:rPr>
-        <w:t xml:space="preserve"> ||</w:t>
-      </w:r>
-      <w:r>
-        <w:rPr>
-          <w:rStyle w:val="SpecialCharTok"/>
-        </w:rPr>
-        <w:t xml:space="preserve">\t</w:t>
-      </w:r>
-      <w:r>
-        <w:rPr>
-          <w:rStyle w:val="StringTok"/>
-        </w:rPr>
-        <w:t xml:space="preserve">"</w:t>
+        <w:t xml:space="preserve">||  "</w:t>
       </w:r>
       <w:r>
         <w:rPr>

</xml_diff>